<commit_message>
ml cert and bezpecnost
</commit_message>
<xml_diff>
--- a/02-ML/AWS Certified Machine Learning Specialty/AWS_ExamReadinessCourse.docx
+++ b/02-ML/AWS Certified Machine Learning Specialty/AWS_ExamReadinessCourse.docx
@@ -26,7 +26,7 @@
       <w:sdtContent>
         <w:p>
           <w:pPr>
-            <w:pStyle w:val="Hlavikaobsahu"/>
+            <w:pStyle w:val="TOCHeading"/>
             <w:rPr>
               <w:b/>
               <w:color w:val="auto"/>
@@ -44,7 +44,7 @@
         </w:p>
         <w:p>
           <w:pPr>
-            <w:pStyle w:val="Obsah1"/>
+            <w:pStyle w:val="TOC1"/>
             <w:rPr>
               <w:rFonts w:eastAsiaTheme="minorEastAsia"/>
               <w:noProof/>
@@ -72,7 +72,7 @@
           <w:hyperlink w:anchor="_Toc30255103" w:history="1">
             <w:r>
               <w:rPr>
-                <w:rStyle w:val="Hypertextovprepojenie"/>
+                <w:rStyle w:val="Hyperlink"/>
                 <w:noProof/>
                 <w:lang w:val="en-US"/>
               </w:rPr>
@@ -88,7 +88,7 @@
             </w:r>
             <w:r>
               <w:rPr>
-                <w:rStyle w:val="Hypertextovprepojenie"/>
+                <w:rStyle w:val="Hyperlink"/>
                 <w:noProof/>
                 <w:lang w:val="en-US"/>
               </w:rPr>
@@ -146,7 +146,7 @@
         </w:p>
         <w:p>
           <w:pPr>
-            <w:pStyle w:val="Obsah1"/>
+            <w:pStyle w:val="TOC1"/>
             <w:rPr>
               <w:rFonts w:eastAsiaTheme="minorEastAsia"/>
               <w:noProof/>
@@ -156,7 +156,7 @@
           <w:hyperlink w:anchor="_Toc30255104" w:history="1">
             <w:r>
               <w:rPr>
-                <w:rStyle w:val="Hypertextovprepojenie"/>
+                <w:rStyle w:val="Hyperlink"/>
                 <w:noProof/>
                 <w:lang w:val="en-US"/>
               </w:rPr>
@@ -172,7 +172,7 @@
             </w:r>
             <w:r>
               <w:rPr>
-                <w:rStyle w:val="Hypertextovprepojenie"/>
+                <w:rStyle w:val="Hyperlink"/>
                 <w:noProof/>
                 <w:lang w:val="en-US"/>
               </w:rPr>
@@ -230,7 +230,7 @@
         </w:p>
         <w:p>
           <w:pPr>
-            <w:pStyle w:val="Obsah2"/>
+            <w:pStyle w:val="TOC2"/>
             <w:tabs>
               <w:tab w:val="left" w:pos="660"/>
               <w:tab w:val="right" w:leader="dot" w:pos="8777"/>
@@ -244,7 +244,7 @@
           <w:hyperlink w:anchor="_Toc30255105" w:history="1">
             <w:r>
               <w:rPr>
-                <w:rStyle w:val="Hypertextovprepojenie"/>
+                <w:rStyle w:val="Hyperlink"/>
                 <w:noProof/>
                 <w:lang w:val="en-US"/>
                 <w14:scene3d>
@@ -266,7 +266,7 @@
             </w:r>
             <w:r>
               <w:rPr>
-                <w:rStyle w:val="Hypertextovprepojenie"/>
+                <w:rStyle w:val="Hyperlink"/>
                 <w:noProof/>
                 <w:lang w:val="en-US"/>
               </w:rPr>
@@ -324,7 +324,7 @@
         </w:p>
         <w:p>
           <w:pPr>
-            <w:pStyle w:val="Obsah3"/>
+            <w:pStyle w:val="TOC3"/>
             <w:tabs>
               <w:tab w:val="left" w:pos="1320"/>
               <w:tab w:val="right" w:leader="dot" w:pos="8777"/>
@@ -338,7 +338,7 @@
           <w:hyperlink w:anchor="_Toc30255106" w:history="1">
             <w:r>
               <w:rPr>
-                <w:rStyle w:val="Hypertextovprepojenie"/>
+                <w:rStyle w:val="Hyperlink"/>
                 <w:noProof/>
                 <w:lang w:val="en-US"/>
               </w:rPr>
@@ -354,7 +354,7 @@
             </w:r>
             <w:r>
               <w:rPr>
-                <w:rStyle w:val="Hypertextovprepojenie"/>
+                <w:rStyle w:val="Hyperlink"/>
                 <w:noProof/>
                 <w:lang w:val="en-US"/>
               </w:rPr>
@@ -412,7 +412,7 @@
         </w:p>
         <w:p>
           <w:pPr>
-            <w:pStyle w:val="Obsah3"/>
+            <w:pStyle w:val="TOC3"/>
             <w:tabs>
               <w:tab w:val="left" w:pos="1320"/>
               <w:tab w:val="right" w:leader="dot" w:pos="8777"/>
@@ -426,7 +426,7 @@
           <w:hyperlink w:anchor="_Toc30255107" w:history="1">
             <w:r>
               <w:rPr>
-                <w:rStyle w:val="Hypertextovprepojenie"/>
+                <w:rStyle w:val="Hyperlink"/>
                 <w:noProof/>
                 <w:lang w:val="en-US"/>
               </w:rPr>
@@ -442,7 +442,7 @@
             </w:r>
             <w:r>
               <w:rPr>
-                <w:rStyle w:val="Hypertextovprepojenie"/>
+                <w:rStyle w:val="Hyperlink"/>
                 <w:noProof/>
                 <w:lang w:val="en-US"/>
               </w:rPr>
@@ -500,7 +500,7 @@
         </w:p>
         <w:p>
           <w:pPr>
-            <w:pStyle w:val="Obsah2"/>
+            <w:pStyle w:val="TOC2"/>
             <w:tabs>
               <w:tab w:val="left" w:pos="660"/>
               <w:tab w:val="right" w:leader="dot" w:pos="8777"/>
@@ -514,7 +514,7 @@
           <w:hyperlink w:anchor="_Toc30255108" w:history="1">
             <w:r>
               <w:rPr>
-                <w:rStyle w:val="Hypertextovprepojenie"/>
+                <w:rStyle w:val="Hyperlink"/>
                 <w:noProof/>
                 <w:lang w:val="en-US"/>
                 <w14:scene3d>
@@ -536,7 +536,7 @@
             </w:r>
             <w:r>
               <w:rPr>
-                <w:rStyle w:val="Hypertextovprepojenie"/>
+                <w:rStyle w:val="Hyperlink"/>
                 <w:noProof/>
                 <w:lang w:val="en-US"/>
               </w:rPr>
@@ -594,7 +594,7 @@
         </w:p>
         <w:p>
           <w:pPr>
-            <w:pStyle w:val="Obsah3"/>
+            <w:pStyle w:val="TOC3"/>
             <w:tabs>
               <w:tab w:val="left" w:pos="1320"/>
               <w:tab w:val="right" w:leader="dot" w:pos="8777"/>
@@ -608,7 +608,7 @@
           <w:hyperlink w:anchor="_Toc30255109" w:history="1">
             <w:r>
               <w:rPr>
-                <w:rStyle w:val="Hypertextovprepojenie"/>
+                <w:rStyle w:val="Hyperlink"/>
                 <w:noProof/>
                 <w:lang w:val="en-US"/>
               </w:rPr>
@@ -624,7 +624,7 @@
             </w:r>
             <w:r>
               <w:rPr>
-                <w:rStyle w:val="Hypertextovprepojenie"/>
+                <w:rStyle w:val="Hyperlink"/>
                 <w:noProof/>
                 <w:lang w:val="en-US"/>
               </w:rPr>
@@ -682,7 +682,7 @@
         </w:p>
         <w:p>
           <w:pPr>
-            <w:pStyle w:val="Obsah3"/>
+            <w:pStyle w:val="TOC3"/>
             <w:tabs>
               <w:tab w:val="left" w:pos="1320"/>
               <w:tab w:val="right" w:leader="dot" w:pos="8777"/>
@@ -696,7 +696,7 @@
           <w:hyperlink w:anchor="_Toc30255110" w:history="1">
             <w:r>
               <w:rPr>
-                <w:rStyle w:val="Hypertextovprepojenie"/>
+                <w:rStyle w:val="Hyperlink"/>
                 <w:noProof/>
                 <w:lang w:val="en-US"/>
               </w:rPr>
@@ -712,7 +712,7 @@
             </w:r>
             <w:r>
               <w:rPr>
-                <w:rStyle w:val="Hypertextovprepojenie"/>
+                <w:rStyle w:val="Hyperlink"/>
                 <w:noProof/>
                 <w:lang w:val="en-US"/>
               </w:rPr>
@@ -770,7 +770,7 @@
         </w:p>
         <w:p>
           <w:pPr>
-            <w:pStyle w:val="Obsah2"/>
+            <w:pStyle w:val="TOC2"/>
             <w:tabs>
               <w:tab w:val="left" w:pos="660"/>
               <w:tab w:val="right" w:leader="dot" w:pos="8777"/>
@@ -784,7 +784,7 @@
           <w:hyperlink w:anchor="_Toc30255111" w:history="1">
             <w:r>
               <w:rPr>
-                <w:rStyle w:val="Hypertextovprepojenie"/>
+                <w:rStyle w:val="Hyperlink"/>
                 <w:noProof/>
                 <w:lang w:val="en-US"/>
                 <w14:scene3d>
@@ -806,7 +806,7 @@
             </w:r>
             <w:r>
               <w:rPr>
-                <w:rStyle w:val="Hypertextovprepojenie"/>
+                <w:rStyle w:val="Hyperlink"/>
                 <w:noProof/>
                 <w:lang w:val="en-US"/>
               </w:rPr>
@@ -864,7 +864,7 @@
         </w:p>
         <w:p>
           <w:pPr>
-            <w:pStyle w:val="Obsah3"/>
+            <w:pStyle w:val="TOC3"/>
             <w:tabs>
               <w:tab w:val="left" w:pos="1320"/>
               <w:tab w:val="right" w:leader="dot" w:pos="8777"/>
@@ -878,7 +878,7 @@
           <w:hyperlink w:anchor="_Toc30255112" w:history="1">
             <w:r>
               <w:rPr>
-                <w:rStyle w:val="Hypertextovprepojenie"/>
+                <w:rStyle w:val="Hyperlink"/>
                 <w:noProof/>
                 <w:lang w:val="en-US"/>
               </w:rPr>
@@ -894,7 +894,7 @@
             </w:r>
             <w:r>
               <w:rPr>
-                <w:rStyle w:val="Hypertextovprepojenie"/>
+                <w:rStyle w:val="Hyperlink"/>
                 <w:noProof/>
                 <w:lang w:val="en-US"/>
               </w:rPr>
@@ -952,7 +952,7 @@
         </w:p>
         <w:p>
           <w:pPr>
-            <w:pStyle w:val="Obsah3"/>
+            <w:pStyle w:val="TOC3"/>
             <w:tabs>
               <w:tab w:val="left" w:pos="1320"/>
               <w:tab w:val="right" w:leader="dot" w:pos="8777"/>
@@ -966,7 +966,7 @@
           <w:hyperlink w:anchor="_Toc30255113" w:history="1">
             <w:r>
               <w:rPr>
-                <w:rStyle w:val="Hypertextovprepojenie"/>
+                <w:rStyle w:val="Hyperlink"/>
                 <w:noProof/>
                 <w:lang w:val="en-US"/>
               </w:rPr>
@@ -982,7 +982,7 @@
             </w:r>
             <w:r>
               <w:rPr>
-                <w:rStyle w:val="Hypertextovprepojenie"/>
+                <w:rStyle w:val="Hyperlink"/>
                 <w:noProof/>
                 <w:lang w:val="en-US"/>
               </w:rPr>
@@ -1040,7 +1040,7 @@
         </w:p>
         <w:p>
           <w:pPr>
-            <w:pStyle w:val="Obsah1"/>
+            <w:pStyle w:val="TOC1"/>
             <w:rPr>
               <w:rFonts w:eastAsiaTheme="minorEastAsia"/>
               <w:noProof/>
@@ -1050,7 +1050,7 @@
           <w:hyperlink w:anchor="_Toc30255114" w:history="1">
             <w:r>
               <w:rPr>
-                <w:rStyle w:val="Hypertextovprepojenie"/>
+                <w:rStyle w:val="Hyperlink"/>
                 <w:noProof/>
                 <w:lang w:val="en-US"/>
               </w:rPr>
@@ -1066,7 +1066,7 @@
             </w:r>
             <w:r>
               <w:rPr>
-                <w:rStyle w:val="Hypertextovprepojenie"/>
+                <w:rStyle w:val="Hyperlink"/>
                 <w:noProof/>
                 <w:lang w:val="en-US"/>
               </w:rPr>
@@ -1124,7 +1124,7 @@
         </w:p>
         <w:p>
           <w:pPr>
-            <w:pStyle w:val="Obsah2"/>
+            <w:pStyle w:val="TOC2"/>
             <w:tabs>
               <w:tab w:val="left" w:pos="660"/>
               <w:tab w:val="right" w:leader="dot" w:pos="8777"/>
@@ -1138,7 +1138,7 @@
           <w:hyperlink w:anchor="_Toc30255115" w:history="1">
             <w:r>
               <w:rPr>
-                <w:rStyle w:val="Hypertextovprepojenie"/>
+                <w:rStyle w:val="Hyperlink"/>
                 <w:noProof/>
                 <w:lang w:val="en-US"/>
                 <w14:scene3d>
@@ -1160,7 +1160,7 @@
             </w:r>
             <w:r>
               <w:rPr>
-                <w:rStyle w:val="Hypertextovprepojenie"/>
+                <w:rStyle w:val="Hyperlink"/>
                 <w:noProof/>
                 <w:lang w:val="en-US"/>
               </w:rPr>
@@ -1218,7 +1218,7 @@
         </w:p>
         <w:p>
           <w:pPr>
-            <w:pStyle w:val="Obsah3"/>
+            <w:pStyle w:val="TOC3"/>
             <w:tabs>
               <w:tab w:val="left" w:pos="1320"/>
               <w:tab w:val="right" w:leader="dot" w:pos="8777"/>
@@ -1232,7 +1232,7 @@
           <w:hyperlink w:anchor="_Toc30255116" w:history="1">
             <w:r>
               <w:rPr>
-                <w:rStyle w:val="Hypertextovprepojenie"/>
+                <w:rStyle w:val="Hyperlink"/>
                 <w:noProof/>
                 <w:lang w:val="en-US"/>
               </w:rPr>
@@ -1248,7 +1248,7 @@
             </w:r>
             <w:r>
               <w:rPr>
-                <w:rStyle w:val="Hypertextovprepojenie"/>
+                <w:rStyle w:val="Hyperlink"/>
                 <w:noProof/>
                 <w:lang w:val="en-US"/>
               </w:rPr>
@@ -1306,7 +1306,7 @@
         </w:p>
         <w:p>
           <w:pPr>
-            <w:pStyle w:val="Obsah2"/>
+            <w:pStyle w:val="TOC2"/>
             <w:tabs>
               <w:tab w:val="left" w:pos="660"/>
               <w:tab w:val="right" w:leader="dot" w:pos="8777"/>
@@ -1320,7 +1320,7 @@
           <w:hyperlink w:anchor="_Toc30255117" w:history="1">
             <w:r>
               <w:rPr>
-                <w:rStyle w:val="Hypertextovprepojenie"/>
+                <w:rStyle w:val="Hyperlink"/>
                 <w:noProof/>
                 <w:lang w:val="en-US"/>
                 <w14:scene3d>
@@ -1342,7 +1342,7 @@
             </w:r>
             <w:r>
               <w:rPr>
-                <w:rStyle w:val="Hypertextovprepojenie"/>
+                <w:rStyle w:val="Hyperlink"/>
                 <w:noProof/>
                 <w:lang w:val="en-US"/>
               </w:rPr>
@@ -1400,7 +1400,7 @@
         </w:p>
         <w:p>
           <w:pPr>
-            <w:pStyle w:val="Obsah2"/>
+            <w:pStyle w:val="TOC2"/>
             <w:tabs>
               <w:tab w:val="left" w:pos="660"/>
               <w:tab w:val="right" w:leader="dot" w:pos="8777"/>
@@ -1414,7 +1414,7 @@
           <w:hyperlink w:anchor="_Toc30255118" w:history="1">
             <w:r>
               <w:rPr>
-                <w:rStyle w:val="Hypertextovprepojenie"/>
+                <w:rStyle w:val="Hyperlink"/>
                 <w:noProof/>
                 <w:lang w:val="en-US"/>
                 <w14:scene3d>
@@ -1436,7 +1436,7 @@
             </w:r>
             <w:r>
               <w:rPr>
-                <w:rStyle w:val="Hypertextovprepojenie"/>
+                <w:rStyle w:val="Hyperlink"/>
                 <w:noProof/>
                 <w:lang w:val="en-US"/>
               </w:rPr>
@@ -1494,7 +1494,7 @@
         </w:p>
         <w:p>
           <w:pPr>
-            <w:pStyle w:val="Obsah3"/>
+            <w:pStyle w:val="TOC3"/>
             <w:tabs>
               <w:tab w:val="left" w:pos="1320"/>
               <w:tab w:val="right" w:leader="dot" w:pos="8777"/>
@@ -1508,7 +1508,7 @@
           <w:hyperlink w:anchor="_Toc30255119" w:history="1">
             <w:r>
               <w:rPr>
-                <w:rStyle w:val="Hypertextovprepojenie"/>
+                <w:rStyle w:val="Hyperlink"/>
                 <w:noProof/>
                 <w:lang w:val="en-US"/>
               </w:rPr>
@@ -1524,7 +1524,7 @@
             </w:r>
             <w:r>
               <w:rPr>
-                <w:rStyle w:val="Hypertextovprepojenie"/>
+                <w:rStyle w:val="Hyperlink"/>
                 <w:noProof/>
                 <w:lang w:val="en-US"/>
               </w:rPr>
@@ -1582,7 +1582,7 @@
         </w:p>
         <w:p>
           <w:pPr>
-            <w:pStyle w:val="Obsah2"/>
+            <w:pStyle w:val="TOC2"/>
             <w:tabs>
               <w:tab w:val="left" w:pos="660"/>
               <w:tab w:val="right" w:leader="dot" w:pos="8777"/>
@@ -1596,7 +1596,7 @@
           <w:hyperlink w:anchor="_Toc30255120" w:history="1">
             <w:r>
               <w:rPr>
-                <w:rStyle w:val="Hypertextovprepojenie"/>
+                <w:rStyle w:val="Hyperlink"/>
                 <w:noProof/>
                 <w:lang w:val="en-US"/>
                 <w14:scene3d>
@@ -1618,7 +1618,7 @@
             </w:r>
             <w:r>
               <w:rPr>
-                <w:rStyle w:val="Hypertextovprepojenie"/>
+                <w:rStyle w:val="Hyperlink"/>
                 <w:noProof/>
                 <w:lang w:val="en-US"/>
               </w:rPr>
@@ -1676,7 +1676,7 @@
         </w:p>
         <w:p>
           <w:pPr>
-            <w:pStyle w:val="Obsah3"/>
+            <w:pStyle w:val="TOC3"/>
             <w:tabs>
               <w:tab w:val="left" w:pos="1320"/>
               <w:tab w:val="right" w:leader="dot" w:pos="8777"/>
@@ -1690,7 +1690,7 @@
           <w:hyperlink w:anchor="_Toc30255121" w:history="1">
             <w:r>
               <w:rPr>
-                <w:rStyle w:val="Hypertextovprepojenie"/>
+                <w:rStyle w:val="Hyperlink"/>
                 <w:noProof/>
                 <w:lang w:val="en-US"/>
               </w:rPr>
@@ -1706,7 +1706,7 @@
             </w:r>
             <w:r>
               <w:rPr>
-                <w:rStyle w:val="Hypertextovprepojenie"/>
+                <w:rStyle w:val="Hyperlink"/>
                 <w:noProof/>
                 <w:lang w:val="en-US"/>
               </w:rPr>
@@ -1764,7 +1764,7 @@
         </w:p>
         <w:p>
           <w:pPr>
-            <w:pStyle w:val="Obsah1"/>
+            <w:pStyle w:val="TOC1"/>
             <w:rPr>
               <w:rFonts w:eastAsiaTheme="minorEastAsia"/>
               <w:noProof/>
@@ -1774,7 +1774,7 @@
           <w:hyperlink w:anchor="_Toc30255122" w:history="1">
             <w:r>
               <w:rPr>
-                <w:rStyle w:val="Hypertextovprepojenie"/>
+                <w:rStyle w:val="Hyperlink"/>
                 <w:noProof/>
                 <w:lang w:val="en-US"/>
               </w:rPr>
@@ -1790,7 +1790,7 @@
             </w:r>
             <w:r>
               <w:rPr>
-                <w:rStyle w:val="Hypertextovprepojenie"/>
+                <w:rStyle w:val="Hyperlink"/>
                 <w:noProof/>
                 <w:lang w:val="en-US"/>
               </w:rPr>
@@ -1848,7 +1848,7 @@
         </w:p>
         <w:p>
           <w:pPr>
-            <w:pStyle w:val="Obsah2"/>
+            <w:pStyle w:val="TOC2"/>
             <w:tabs>
               <w:tab w:val="left" w:pos="660"/>
               <w:tab w:val="right" w:leader="dot" w:pos="8777"/>
@@ -1862,7 +1862,7 @@
           <w:hyperlink w:anchor="_Toc30255123" w:history="1">
             <w:r>
               <w:rPr>
-                <w:rStyle w:val="Hypertextovprepojenie"/>
+                <w:rStyle w:val="Hyperlink"/>
                 <w:noProof/>
                 <w:lang w:val="en-US"/>
                 <w14:scene3d>
@@ -1884,7 +1884,7 @@
             </w:r>
             <w:r>
               <w:rPr>
-                <w:rStyle w:val="Hypertextovprepojenie"/>
+                <w:rStyle w:val="Hyperlink"/>
                 <w:noProof/>
                 <w:lang w:val="en-US"/>
               </w:rPr>
@@ -1942,7 +1942,7 @@
         </w:p>
         <w:p>
           <w:pPr>
-            <w:pStyle w:val="Obsah2"/>
+            <w:pStyle w:val="TOC2"/>
             <w:tabs>
               <w:tab w:val="left" w:pos="660"/>
               <w:tab w:val="right" w:leader="dot" w:pos="8777"/>
@@ -1956,7 +1956,7 @@
           <w:hyperlink w:anchor="_Toc30255124" w:history="1">
             <w:r>
               <w:rPr>
-                <w:rStyle w:val="Hypertextovprepojenie"/>
+                <w:rStyle w:val="Hyperlink"/>
                 <w:noProof/>
                 <w:lang w:val="en-US"/>
                 <w14:scene3d>
@@ -1978,7 +1978,7 @@
             </w:r>
             <w:r>
               <w:rPr>
-                <w:rStyle w:val="Hypertextovprepojenie"/>
+                <w:rStyle w:val="Hyperlink"/>
                 <w:noProof/>
                 <w:lang w:val="en-US"/>
               </w:rPr>
@@ -2036,7 +2036,7 @@
         </w:p>
         <w:p>
           <w:pPr>
-            <w:pStyle w:val="Obsah3"/>
+            <w:pStyle w:val="TOC3"/>
             <w:tabs>
               <w:tab w:val="left" w:pos="1320"/>
               <w:tab w:val="right" w:leader="dot" w:pos="8777"/>
@@ -2050,7 +2050,7 @@
           <w:hyperlink w:anchor="_Toc30255125" w:history="1">
             <w:r>
               <w:rPr>
-                <w:rStyle w:val="Hypertextovprepojenie"/>
+                <w:rStyle w:val="Hyperlink"/>
                 <w:noProof/>
                 <w:lang w:val="en-US"/>
               </w:rPr>
@@ -2066,7 +2066,7 @@
             </w:r>
             <w:r>
               <w:rPr>
-                <w:rStyle w:val="Hypertextovprepojenie"/>
+                <w:rStyle w:val="Hyperlink"/>
                 <w:noProof/>
                 <w:lang w:val="en-US"/>
               </w:rPr>
@@ -2124,7 +2124,7 @@
         </w:p>
         <w:p>
           <w:pPr>
-            <w:pStyle w:val="Obsah2"/>
+            <w:pStyle w:val="TOC2"/>
             <w:tabs>
               <w:tab w:val="left" w:pos="660"/>
               <w:tab w:val="right" w:leader="dot" w:pos="8777"/>
@@ -2138,7 +2138,7 @@
           <w:hyperlink w:anchor="_Toc30255126" w:history="1">
             <w:r>
               <w:rPr>
-                <w:rStyle w:val="Hypertextovprepojenie"/>
+                <w:rStyle w:val="Hyperlink"/>
                 <w:noProof/>
                 <w:lang w:val="en-US"/>
                 <w14:scene3d>
@@ -2160,7 +2160,7 @@
             </w:r>
             <w:r>
               <w:rPr>
-                <w:rStyle w:val="Hypertextovprepojenie"/>
+                <w:rStyle w:val="Hyperlink"/>
                 <w:noProof/>
                 <w:lang w:val="en-US"/>
               </w:rPr>
@@ -2218,7 +2218,7 @@
         </w:p>
         <w:p>
           <w:pPr>
-            <w:pStyle w:val="Obsah2"/>
+            <w:pStyle w:val="TOC2"/>
             <w:tabs>
               <w:tab w:val="left" w:pos="660"/>
               <w:tab w:val="right" w:leader="dot" w:pos="8777"/>
@@ -2232,7 +2232,7 @@
           <w:hyperlink w:anchor="_Toc30255127" w:history="1">
             <w:r>
               <w:rPr>
-                <w:rStyle w:val="Hypertextovprepojenie"/>
+                <w:rStyle w:val="Hyperlink"/>
                 <w:noProof/>
                 <w:lang w:val="en-US"/>
                 <w14:scene3d>
@@ -2254,7 +2254,7 @@
             </w:r>
             <w:r>
               <w:rPr>
-                <w:rStyle w:val="Hypertextovprepojenie"/>
+                <w:rStyle w:val="Hyperlink"/>
                 <w:noProof/>
                 <w:lang w:val="en-US"/>
               </w:rPr>
@@ -2312,7 +2312,7 @@
         </w:p>
         <w:p>
           <w:pPr>
-            <w:pStyle w:val="Obsah3"/>
+            <w:pStyle w:val="TOC3"/>
             <w:tabs>
               <w:tab w:val="left" w:pos="1320"/>
               <w:tab w:val="right" w:leader="dot" w:pos="8777"/>
@@ -2326,7 +2326,7 @@
           <w:hyperlink w:anchor="_Toc30255128" w:history="1">
             <w:r>
               <w:rPr>
-                <w:rStyle w:val="Hypertextovprepojenie"/>
+                <w:rStyle w:val="Hyperlink"/>
                 <w:noProof/>
                 <w:lang w:val="en-US"/>
               </w:rPr>
@@ -2342,7 +2342,7 @@
             </w:r>
             <w:r>
               <w:rPr>
-                <w:rStyle w:val="Hypertextovprepojenie"/>
+                <w:rStyle w:val="Hyperlink"/>
                 <w:noProof/>
                 <w:lang w:val="en-US"/>
               </w:rPr>
@@ -2400,7 +2400,7 @@
         </w:p>
         <w:p>
           <w:pPr>
-            <w:pStyle w:val="Obsah3"/>
+            <w:pStyle w:val="TOC3"/>
             <w:tabs>
               <w:tab w:val="left" w:pos="1320"/>
               <w:tab w:val="right" w:leader="dot" w:pos="8777"/>
@@ -2414,7 +2414,7 @@
           <w:hyperlink w:anchor="_Toc30255129" w:history="1">
             <w:r>
               <w:rPr>
-                <w:rStyle w:val="Hypertextovprepojenie"/>
+                <w:rStyle w:val="Hyperlink"/>
                 <w:noProof/>
                 <w:lang w:val="en-US"/>
               </w:rPr>
@@ -2430,7 +2430,7 @@
             </w:r>
             <w:r>
               <w:rPr>
-                <w:rStyle w:val="Hypertextovprepojenie"/>
+                <w:rStyle w:val="Hyperlink"/>
                 <w:noProof/>
                 <w:lang w:val="en-US"/>
               </w:rPr>
@@ -2488,7 +2488,7 @@
         </w:p>
         <w:p>
           <w:pPr>
-            <w:pStyle w:val="Obsah3"/>
+            <w:pStyle w:val="TOC3"/>
             <w:tabs>
               <w:tab w:val="left" w:pos="1320"/>
               <w:tab w:val="right" w:leader="dot" w:pos="8777"/>
@@ -2502,7 +2502,7 @@
           <w:hyperlink w:anchor="_Toc30255130" w:history="1">
             <w:r>
               <w:rPr>
-                <w:rStyle w:val="Hypertextovprepojenie"/>
+                <w:rStyle w:val="Hyperlink"/>
                 <w:noProof/>
                 <w:lang w:val="en-US"/>
               </w:rPr>
@@ -2518,7 +2518,7 @@
             </w:r>
             <w:r>
               <w:rPr>
-                <w:rStyle w:val="Hypertextovprepojenie"/>
+                <w:rStyle w:val="Hyperlink"/>
                 <w:noProof/>
                 <w:lang w:val="en-US"/>
               </w:rPr>
@@ -2576,7 +2576,7 @@
         </w:p>
         <w:p>
           <w:pPr>
-            <w:pStyle w:val="Obsah3"/>
+            <w:pStyle w:val="TOC3"/>
             <w:tabs>
               <w:tab w:val="left" w:pos="1320"/>
               <w:tab w:val="right" w:leader="dot" w:pos="8777"/>
@@ -2590,7 +2590,7 @@
           <w:hyperlink w:anchor="_Toc30255131" w:history="1">
             <w:r>
               <w:rPr>
-                <w:rStyle w:val="Hypertextovprepojenie"/>
+                <w:rStyle w:val="Hyperlink"/>
                 <w:noProof/>
                 <w:lang w:val="en-US"/>
               </w:rPr>
@@ -2606,7 +2606,7 @@
             </w:r>
             <w:r>
               <w:rPr>
-                <w:rStyle w:val="Hypertextovprepojenie"/>
+                <w:rStyle w:val="Hyperlink"/>
                 <w:noProof/>
                 <w:lang w:val="en-US"/>
               </w:rPr>
@@ -2664,7 +2664,7 @@
         </w:p>
         <w:p>
           <w:pPr>
-            <w:pStyle w:val="Obsah1"/>
+            <w:pStyle w:val="TOC1"/>
             <w:rPr>
               <w:rFonts w:eastAsiaTheme="minorEastAsia"/>
               <w:noProof/>
@@ -2674,7 +2674,7 @@
           <w:hyperlink w:anchor="_Toc30255132" w:history="1">
             <w:r>
               <w:rPr>
-                <w:rStyle w:val="Hypertextovprepojenie"/>
+                <w:rStyle w:val="Hyperlink"/>
                 <w:noProof/>
                 <w:lang w:val="en-US"/>
               </w:rPr>
@@ -2690,7 +2690,7 @@
             </w:r>
             <w:r>
               <w:rPr>
-                <w:rStyle w:val="Hypertextovprepojenie"/>
+                <w:rStyle w:val="Hyperlink"/>
                 <w:noProof/>
                 <w:lang w:val="en-US"/>
               </w:rPr>
@@ -2748,7 +2748,7 @@
         </w:p>
         <w:p>
           <w:pPr>
-            <w:pStyle w:val="Obsah2"/>
+            <w:pStyle w:val="TOC2"/>
             <w:tabs>
               <w:tab w:val="left" w:pos="660"/>
               <w:tab w:val="right" w:leader="dot" w:pos="8777"/>
@@ -2762,7 +2762,7 @@
           <w:hyperlink w:anchor="_Toc30255133" w:history="1">
             <w:r>
               <w:rPr>
-                <w:rStyle w:val="Hypertextovprepojenie"/>
+                <w:rStyle w:val="Hyperlink"/>
                 <w:noProof/>
                 <w:lang w:val="en-US"/>
                 <w14:scene3d>
@@ -2784,7 +2784,7 @@
             </w:r>
             <w:r>
               <w:rPr>
-                <w:rStyle w:val="Hypertextovprepojenie"/>
+                <w:rStyle w:val="Hyperlink"/>
                 <w:noProof/>
                 <w:lang w:val="en-US"/>
               </w:rPr>
@@ -2842,7 +2842,7 @@
         </w:p>
         <w:p>
           <w:pPr>
-            <w:pStyle w:val="Obsah2"/>
+            <w:pStyle w:val="TOC2"/>
             <w:tabs>
               <w:tab w:val="left" w:pos="660"/>
               <w:tab w:val="right" w:leader="dot" w:pos="8777"/>
@@ -2856,7 +2856,7 @@
           <w:hyperlink w:anchor="_Toc30255134" w:history="1">
             <w:r>
               <w:rPr>
-                <w:rStyle w:val="Hypertextovprepojenie"/>
+                <w:rStyle w:val="Hyperlink"/>
                 <w:noProof/>
                 <w:lang w:val="en-US"/>
                 <w14:scene3d>
@@ -2878,7 +2878,7 @@
             </w:r>
             <w:r>
               <w:rPr>
-                <w:rStyle w:val="Hypertextovprepojenie"/>
+                <w:rStyle w:val="Hyperlink"/>
                 <w:noProof/>
                 <w:lang w:val="en-US"/>
               </w:rPr>
@@ -2936,7 +2936,7 @@
         </w:p>
         <w:p>
           <w:pPr>
-            <w:pStyle w:val="Obsah2"/>
+            <w:pStyle w:val="TOC2"/>
             <w:tabs>
               <w:tab w:val="left" w:pos="660"/>
               <w:tab w:val="right" w:leader="dot" w:pos="8777"/>
@@ -2950,7 +2950,7 @@
           <w:hyperlink w:anchor="_Toc30255135" w:history="1">
             <w:r>
               <w:rPr>
-                <w:rStyle w:val="Hypertextovprepojenie"/>
+                <w:rStyle w:val="Hyperlink"/>
                 <w:noProof/>
                 <w:lang w:val="en-US"/>
                 <w14:scene3d>
@@ -2972,7 +2972,7 @@
             </w:r>
             <w:r>
               <w:rPr>
-                <w:rStyle w:val="Hypertextovprepojenie"/>
+                <w:rStyle w:val="Hyperlink"/>
                 <w:noProof/>
                 <w:lang w:val="en-US"/>
               </w:rPr>
@@ -3030,7 +3030,7 @@
         </w:p>
         <w:p>
           <w:pPr>
-            <w:pStyle w:val="Obsah2"/>
+            <w:pStyle w:val="TOC2"/>
             <w:tabs>
               <w:tab w:val="left" w:pos="660"/>
               <w:tab w:val="right" w:leader="dot" w:pos="8777"/>
@@ -3044,7 +3044,7 @@
           <w:hyperlink w:anchor="_Toc30255136" w:history="1">
             <w:r>
               <w:rPr>
-                <w:rStyle w:val="Hypertextovprepojenie"/>
+                <w:rStyle w:val="Hyperlink"/>
                 <w:noProof/>
                 <w:lang w:val="en-US"/>
                 <w14:scene3d>
@@ -3066,7 +3066,7 @@
             </w:r>
             <w:r>
               <w:rPr>
-                <w:rStyle w:val="Hypertextovprepojenie"/>
+                <w:rStyle w:val="Hyperlink"/>
                 <w:noProof/>
                 <w:lang w:val="en-US"/>
               </w:rPr>
@@ -3199,7 +3199,7 @@
       <w:hyperlink r:id="rId8" w:history="1">
         <w:r>
           <w:rPr>
-            <w:rStyle w:val="Hypertextovprepojenie"/>
+            <w:rStyle w:val="Hyperlink"/>
             <w:lang w:val="en-US"/>
           </w:rPr>
           <w:t>https://www.aws.training/Account/Transcript/Current</w:t>
@@ -3408,7 +3408,7 @@
     </w:p>
     <w:p>
       <w:pPr>
-        <w:pStyle w:val="Odsekzoznamu"/>
+        <w:pStyle w:val="ListParagraph"/>
         <w:numPr>
           <w:ilvl w:val="0"/>
           <w:numId w:val="56"/>
@@ -3426,7 +3426,7 @@
     </w:p>
     <w:p>
       <w:pPr>
-        <w:pStyle w:val="Odsekzoznamu"/>
+        <w:pStyle w:val="ListParagraph"/>
         <w:numPr>
           <w:ilvl w:val="0"/>
           <w:numId w:val="56"/>
@@ -3444,7 +3444,7 @@
     </w:p>
     <w:p>
       <w:pPr>
-        <w:pStyle w:val="Odsekzoznamu"/>
+        <w:pStyle w:val="ListParagraph"/>
         <w:numPr>
           <w:ilvl w:val="0"/>
           <w:numId w:val="56"/>
@@ -3462,7 +3462,7 @@
     </w:p>
     <w:p>
       <w:pPr>
-        <w:pStyle w:val="Odsekzoznamu"/>
+        <w:pStyle w:val="ListParagraph"/>
         <w:numPr>
           <w:ilvl w:val="0"/>
           <w:numId w:val="56"/>
@@ -3480,7 +3480,7 @@
     </w:p>
     <w:p>
       <w:pPr>
-        <w:pStyle w:val="Odsekzoznamu"/>
+        <w:pStyle w:val="ListParagraph"/>
         <w:numPr>
           <w:ilvl w:val="0"/>
           <w:numId w:val="56"/>
@@ -3873,7 +3873,7 @@
     </w:p>
     <w:p>
       <w:pPr>
-        <w:pStyle w:val="Odsekzoznamu"/>
+        <w:pStyle w:val="ListParagraph"/>
         <w:numPr>
           <w:ilvl w:val="0"/>
           <w:numId w:val="58"/>
@@ -3939,7 +3939,7 @@
     </w:p>
     <w:p>
       <w:pPr>
-        <w:pStyle w:val="Odsekzoznamu"/>
+        <w:pStyle w:val="ListParagraph"/>
         <w:numPr>
           <w:ilvl w:val="0"/>
           <w:numId w:val="58"/>
@@ -3981,7 +3981,7 @@
     </w:p>
     <w:p>
       <w:pPr>
-        <w:pStyle w:val="Odsekzoznamu"/>
+        <w:pStyle w:val="ListParagraph"/>
         <w:numPr>
           <w:ilvl w:val="0"/>
           <w:numId w:val="58"/>
@@ -4278,7 +4278,7 @@
     </w:p>
     <w:p>
       <w:pPr>
-        <w:pStyle w:val="Odsekzoznamu"/>
+        <w:pStyle w:val="ListParagraph"/>
         <w:numPr>
           <w:ilvl w:val="0"/>
           <w:numId w:val="55"/>
@@ -4296,7 +4296,7 @@
     </w:p>
     <w:p>
       <w:pPr>
-        <w:pStyle w:val="Odsekzoznamu"/>
+        <w:pStyle w:val="ListParagraph"/>
         <w:numPr>
           <w:ilvl w:val="0"/>
           <w:numId w:val="55"/>
@@ -4314,7 +4314,7 @@
     </w:p>
     <w:p>
       <w:pPr>
-        <w:pStyle w:val="Odsekzoznamu"/>
+        <w:pStyle w:val="ListParagraph"/>
         <w:numPr>
           <w:ilvl w:val="0"/>
           <w:numId w:val="55"/>
@@ -4332,7 +4332,7 @@
     </w:p>
     <w:p>
       <w:pPr>
-        <w:pStyle w:val="Odsekzoznamu"/>
+        <w:pStyle w:val="ListParagraph"/>
         <w:numPr>
           <w:ilvl w:val="0"/>
           <w:numId w:val="55"/>
@@ -4350,7 +4350,7 @@
     </w:p>
     <w:p>
       <w:pPr>
-        <w:pStyle w:val="Odsekzoznamu"/>
+        <w:pStyle w:val="ListParagraph"/>
         <w:numPr>
           <w:ilvl w:val="0"/>
           <w:numId w:val="55"/>
@@ -4368,7 +4368,7 @@
     </w:p>
     <w:p>
       <w:pPr>
-        <w:pStyle w:val="Odsekzoznamu"/>
+        <w:pStyle w:val="ListParagraph"/>
         <w:numPr>
           <w:ilvl w:val="0"/>
           <w:numId w:val="55"/>
@@ -4799,7 +4799,7 @@
     </w:p>
     <w:p>
       <w:pPr>
-        <w:pStyle w:val="Odsekzoznamu"/>
+        <w:pStyle w:val="ListParagraph"/>
         <w:numPr>
           <w:ilvl w:val="0"/>
           <w:numId w:val="60"/>
@@ -4817,7 +4817,7 @@
     </w:p>
     <w:p>
       <w:pPr>
-        <w:pStyle w:val="Odsekzoznamu"/>
+        <w:pStyle w:val="ListParagraph"/>
         <w:numPr>
           <w:ilvl w:val="0"/>
           <w:numId w:val="60"/>
@@ -4835,7 +4835,7 @@
     </w:p>
     <w:p>
       <w:pPr>
-        <w:pStyle w:val="Odsekzoznamu"/>
+        <w:pStyle w:val="ListParagraph"/>
         <w:numPr>
           <w:ilvl w:val="0"/>
           <w:numId w:val="60"/>
@@ -4866,7 +4866,7 @@
     </w:p>
     <w:p>
       <w:pPr>
-        <w:pStyle w:val="Odsekzoznamu"/>
+        <w:pStyle w:val="ListParagraph"/>
         <w:numPr>
           <w:ilvl w:val="0"/>
           <w:numId w:val="59"/>
@@ -4892,7 +4892,7 @@
     </w:p>
     <w:p>
       <w:pPr>
-        <w:pStyle w:val="Odsekzoznamu"/>
+        <w:pStyle w:val="ListParagraph"/>
         <w:numPr>
           <w:ilvl w:val="0"/>
           <w:numId w:val="59"/>
@@ -5685,21 +5685,7 @@
         <w:rPr>
           <w:lang w:val="en-US"/>
         </w:rPr>
-        <w:t xml:space="preserve"> </w:t>
-      </w:r>
-      <w:proofErr w:type="spellStart"/>
-      <w:r>
-        <w:rPr>
-          <w:lang w:val="en-US"/>
-        </w:rPr>
-        <w:t>AdaBoost</w:t>
-      </w:r>
-      <w:proofErr w:type="spellEnd"/>
-      <w:r>
-        <w:rPr>
-          <w:lang w:val="en-US"/>
-        </w:rPr>
-        <w:t xml:space="preserve"> combines </w:t>
+        <w:t xml:space="preserve"> AdaBoost combines </w:t>
       </w:r>
       <w:proofErr w:type="spellStart"/>
       <w:proofErr w:type="gramStart"/>
@@ -5981,7 +5967,195 @@
         <w:lastRenderedPageBreak/>
         <w:t>The key difference between these techniques is that Lasso shrinks the less important feature’s coefficient to zero thus, removing some feature altogether. So, this works well for feature selection in case we have a huge number of features.</w:t>
       </w:r>
-      <w:bookmarkStart w:id="26" w:name="_GoBack"/>
+    </w:p>
+    <w:p>
+      <w:pPr>
+        <w:rPr>
+          <w:lang w:val="en-US"/>
+        </w:rPr>
+      </w:pPr>
+      <w:r>
+        <w:rPr>
+          <w:lang w:val="en-US"/>
+        </w:rPr>
+        <w:t>Traditional methods like cross-validation, stepwise regression to handle overfitting and perform feature selection work well with a small set of features but these techniques are a great alternative when we are dealing with a large set of features.</w:t>
+      </w:r>
+    </w:p>
+    <w:p>
+      <w:pPr>
+        <w:pStyle w:val="4Nadpis"/>
+        <w:rPr>
+          <w:lang w:val="en-US"/>
+        </w:rPr>
+      </w:pPr>
+      <w:r>
+        <w:rPr>
+          <w:lang w:val="en-US"/>
+        </w:rPr>
+        <w:t>Lasso Regularization – L1</w:t>
+      </w:r>
+    </w:p>
+    <w:p>
+      <w:pPr>
+        <w:pStyle w:val="4Nadpis"/>
+        <w:rPr>
+          <w:lang w:val="en-US"/>
+        </w:rPr>
+      </w:pPr>
+      <w:r>
+        <w:rPr>
+          <w:lang w:val="en-US"/>
+        </w:rPr>
+        <w:t xml:space="preserve">Ridge </w:t>
+      </w:r>
+      <w:r>
+        <w:rPr>
+          <w:lang w:val="en-US"/>
+        </w:rPr>
+        <w:t>Regression</w:t>
+      </w:r>
+      <w:r>
+        <w:rPr>
+          <w:lang w:val="en-US"/>
+        </w:rPr>
+        <w:t xml:space="preserve"> – L2</w:t>
+      </w:r>
+    </w:p>
+    <w:p>
+      <w:pPr>
+        <w:pStyle w:val="4Nadpis"/>
+        <w:rPr>
+          <w:lang w:val="en-US"/>
+        </w:rPr>
+      </w:pPr>
+      <w:r>
+        <w:rPr>
+          <w:lang w:val="en-US"/>
+        </w:rPr>
+        <w:t>Dropout technique</w:t>
+      </w:r>
+    </w:p>
+    <w:p>
+      <w:pPr>
+        <w:rPr>
+          <w:lang w:val="en-US"/>
+        </w:rPr>
+      </w:pPr>
+      <w:r>
+        <w:rPr>
+          <w:lang w:val="en-US"/>
+        </w:rPr>
+        <w:t xml:space="preserve">Dropout is a technique where randomly selected neurons are </w:t>
+      </w:r>
+      <w:r>
+        <w:rPr>
+          <w:b/>
+          <w:lang w:val="en-US"/>
+        </w:rPr>
+        <w:t>ignored</w:t>
+      </w:r>
+      <w:r>
+        <w:rPr>
+          <w:lang w:val="en-US"/>
+        </w:rPr>
+        <w:t xml:space="preserve"> during training. They are </w:t>
+      </w:r>
+      <w:r>
+        <w:rPr>
+          <w:b/>
+          <w:lang w:val="en-US"/>
+        </w:rPr>
+        <w:t>“dropped-out” randomly</w:t>
+      </w:r>
+      <w:r>
+        <w:rPr>
+          <w:lang w:val="en-US"/>
+        </w:rPr>
+        <w:t>. This means that their contribution to the activation of downstream neurons is temporally removed on the forward pass and any weight updates are not applied to the neuron on the backward pass.</w:t>
+      </w:r>
+      <w:r>
+        <w:t xml:space="preserve"> </w:t>
+      </w:r>
+      <w:r>
+        <w:rPr>
+          <w:lang w:val="en-US"/>
+        </w:rPr>
+        <w:t xml:space="preserve">Dropout is easily implemented by randomly selecting nodes to be dropped-out with </w:t>
+      </w:r>
+      <w:r>
+        <w:rPr>
+          <w:b/>
+          <w:lang w:val="en-US"/>
+        </w:rPr>
+        <w:t xml:space="preserve">a given probability (e.g. 20%) </w:t>
+      </w:r>
+      <w:r>
+        <w:rPr>
+          <w:lang w:val="en-US"/>
+        </w:rPr>
+        <w:t xml:space="preserve">each weight update cycle. This is how Dropout is implemented in Keras. Dropout is </w:t>
+      </w:r>
+      <w:r>
+        <w:rPr>
+          <w:b/>
+          <w:lang w:val="en-US"/>
+        </w:rPr>
+        <w:t>only</w:t>
+      </w:r>
+      <w:r>
+        <w:rPr>
+          <w:lang w:val="en-US"/>
+        </w:rPr>
+        <w:t xml:space="preserve"> used </w:t>
+      </w:r>
+      <w:r>
+        <w:rPr>
+          <w:b/>
+          <w:lang w:val="en-US"/>
+        </w:rPr>
+        <w:t>during</w:t>
+      </w:r>
+      <w:r>
+        <w:rPr>
+          <w:lang w:val="en-US"/>
+        </w:rPr>
+        <w:t xml:space="preserve"> the </w:t>
+      </w:r>
+      <w:r>
+        <w:rPr>
+          <w:b/>
+          <w:lang w:val="en-US"/>
+        </w:rPr>
+        <w:t>training</w:t>
+      </w:r>
+      <w:r>
+        <w:rPr>
+          <w:lang w:val="en-US"/>
+        </w:rPr>
+        <w:t xml:space="preserve"> of a model and is not used when evaluating the skill of the model.</w:t>
+      </w:r>
+    </w:p>
+    <w:p>
+      <w:pPr>
+        <w:rPr>
+          <w:lang w:val="en-US"/>
+        </w:rPr>
+      </w:pPr>
+    </w:p>
+    <w:p>
+      <w:pPr>
+        <w:pStyle w:val="3Nadpis"/>
+        <w:rPr>
+          <w:lang w:val="en-US"/>
+        </w:rPr>
+      </w:pPr>
+      <w:bookmarkStart w:id="26" w:name="_Toc30255129"/>
+      <w:r>
+        <w:rPr>
+          <w:lang w:val="en-US"/>
+        </w:rPr>
+        <w:t>Momentum</w:t>
+      </w:r>
       <w:bookmarkEnd w:id="26"/>
     </w:p>
     <w:p>
@@ -5994,202 +6168,12 @@
         <w:rPr>
           <w:lang w:val="en-US"/>
         </w:rPr>
-        <w:t>Traditional methods like cross-validation, stepwise regression to handle overfitting and perform feature selection work well with a small set of features but these techniques are a great alternative when we are dealing with a large set of features.</w:t>
-      </w:r>
-    </w:p>
-    <w:p>
-      <w:pPr>
-        <w:pStyle w:val="4Nadpis"/>
-        <w:rPr>
-          <w:lang w:val="en-US"/>
-        </w:rPr>
-      </w:pPr>
-      <w:r>
-        <w:rPr>
-          <w:lang w:val="en-US"/>
-        </w:rPr>
-        <w:t>Lasso Regularization – L1</w:t>
-      </w:r>
-    </w:p>
-    <w:p>
-      <w:pPr>
-        <w:pStyle w:val="4Nadpis"/>
-        <w:rPr>
-          <w:lang w:val="en-US"/>
-        </w:rPr>
-      </w:pPr>
-      <w:r>
-        <w:rPr>
-          <w:lang w:val="en-US"/>
-        </w:rPr>
-        <w:t xml:space="preserve">Ridge </w:t>
-      </w:r>
-      <w:r>
-        <w:rPr>
-          <w:lang w:val="en-US"/>
-        </w:rPr>
-        <w:t>Regression</w:t>
-      </w:r>
-      <w:r>
-        <w:rPr>
-          <w:lang w:val="en-US"/>
-        </w:rPr>
-        <w:t xml:space="preserve"> – L2</w:t>
-      </w:r>
-    </w:p>
-    <w:p>
-      <w:pPr>
-        <w:pStyle w:val="4Nadpis"/>
-        <w:rPr>
-          <w:lang w:val="en-US"/>
-        </w:rPr>
-      </w:pPr>
-      <w:r>
-        <w:rPr>
-          <w:lang w:val="en-US"/>
-        </w:rPr>
-        <w:t>Dropout technique</w:t>
-      </w:r>
-    </w:p>
-    <w:p>
-      <w:pPr>
-        <w:rPr>
-          <w:lang w:val="en-US"/>
-        </w:rPr>
-      </w:pPr>
-      <w:r>
-        <w:rPr>
-          <w:lang w:val="en-US"/>
-        </w:rPr>
-        <w:t xml:space="preserve">Dropout is a technique where randomly selected neurons are </w:t>
-      </w:r>
-      <w:r>
-        <w:rPr>
-          <w:b/>
-          <w:lang w:val="en-US"/>
-        </w:rPr>
-        <w:t>ignored</w:t>
-      </w:r>
-      <w:r>
-        <w:rPr>
-          <w:lang w:val="en-US"/>
-        </w:rPr>
-        <w:t xml:space="preserve"> during training. They are </w:t>
-      </w:r>
-      <w:r>
-        <w:rPr>
-          <w:b/>
-          <w:lang w:val="en-US"/>
-        </w:rPr>
-        <w:t>“dropped-out” randomly</w:t>
-      </w:r>
-      <w:r>
-        <w:rPr>
-          <w:lang w:val="en-US"/>
-        </w:rPr>
-        <w:t>. This means that their contribution to the activation of downstream neurons is temporally removed on the forward pass and any weight updates are not applied to the neuron on the backward pass.</w:t>
-      </w:r>
-      <w:r>
-        <w:t xml:space="preserve"> </w:t>
-      </w:r>
-      <w:r>
-        <w:rPr>
-          <w:lang w:val="en-US"/>
-        </w:rPr>
-        <w:t xml:space="preserve">Dropout is easily implemented by randomly selecting nodes to be dropped-out with </w:t>
-      </w:r>
-      <w:r>
-        <w:rPr>
-          <w:b/>
-          <w:lang w:val="en-US"/>
-        </w:rPr>
-        <w:t xml:space="preserve">a given probability (e.g. 20%) </w:t>
-      </w:r>
-      <w:r>
-        <w:rPr>
-          <w:lang w:val="en-US"/>
-        </w:rPr>
-        <w:t xml:space="preserve">each weight update cycle. This is how Dropout is implemented in Keras. Dropout is </w:t>
-      </w:r>
-      <w:r>
-        <w:rPr>
-          <w:b/>
-          <w:lang w:val="en-US"/>
-        </w:rPr>
-        <w:t>only</w:t>
-      </w:r>
-      <w:r>
-        <w:rPr>
-          <w:lang w:val="en-US"/>
-        </w:rPr>
-        <w:t xml:space="preserve"> used </w:t>
-      </w:r>
-      <w:r>
-        <w:rPr>
-          <w:b/>
-          <w:lang w:val="en-US"/>
-        </w:rPr>
-        <w:t>during</w:t>
-      </w:r>
-      <w:r>
-        <w:rPr>
-          <w:lang w:val="en-US"/>
-        </w:rPr>
-        <w:t xml:space="preserve"> the </w:t>
-      </w:r>
-      <w:r>
-        <w:rPr>
-          <w:b/>
-          <w:lang w:val="en-US"/>
-        </w:rPr>
-        <w:t>training</w:t>
-      </w:r>
-      <w:r>
-        <w:rPr>
-          <w:lang w:val="en-US"/>
-        </w:rPr>
-        <w:t xml:space="preserve"> of a model and is not used when evaluating the skill of the model.</w:t>
-      </w:r>
-    </w:p>
-    <w:p>
-      <w:pPr>
-        <w:rPr>
-          <w:lang w:val="en-US"/>
-        </w:rPr>
-      </w:pPr>
-    </w:p>
-    <w:p>
-      <w:pPr>
-        <w:pStyle w:val="3Nadpis"/>
-        <w:rPr>
-          <w:lang w:val="en-US"/>
-        </w:rPr>
-      </w:pPr>
-      <w:bookmarkStart w:id="27" w:name="_Toc30255129"/>
-      <w:r>
-        <w:rPr>
-          <w:lang w:val="en-US"/>
-        </w:rPr>
-        <w:t>Momentum</w:t>
-      </w:r>
-      <w:bookmarkEnd w:id="27"/>
-    </w:p>
-    <w:p>
-      <w:pPr>
-        <w:rPr>
-          <w:lang w:val="en-US"/>
-        </w:rPr>
-      </w:pPr>
-      <w:r>
-        <w:rPr>
-          <w:lang w:val="en-US"/>
-        </w:rPr>
         <w:t>The basic idea of momentum in ML is to increase the speed of training.</w:t>
       </w:r>
     </w:p>
     <w:p>
       <w:pPr>
-        <w:pStyle w:val="Odsekzoznamu"/>
+        <w:pStyle w:val="ListParagraph"/>
         <w:numPr>
           <w:ilvl w:val="0"/>
           <w:numId w:val="61"/>
@@ -6207,7 +6191,7 @@
     </w:p>
     <w:p>
       <w:pPr>
-        <w:pStyle w:val="Odsekzoznamu"/>
+        <w:pStyle w:val="ListParagraph"/>
         <w:numPr>
           <w:ilvl w:val="0"/>
           <w:numId w:val="61"/>
@@ -6225,7 +6209,7 @@
     </w:p>
     <w:p>
       <w:pPr>
-        <w:pStyle w:val="Odsekzoznamu"/>
+        <w:pStyle w:val="ListParagraph"/>
         <w:numPr>
           <w:ilvl w:val="0"/>
           <w:numId w:val="61"/>
@@ -6243,7 +6227,7 @@
     </w:p>
     <w:p>
       <w:pPr>
-        <w:pStyle w:val="Odsekzoznamu"/>
+        <w:pStyle w:val="ListParagraph"/>
         <w:numPr>
           <w:ilvl w:val="0"/>
           <w:numId w:val="61"/>
@@ -6269,7 +6253,7 @@
     </w:p>
     <w:p>
       <w:pPr>
-        <w:pStyle w:val="Odsekzoznamu"/>
+        <w:pStyle w:val="ListParagraph"/>
         <w:numPr>
           <w:ilvl w:val="0"/>
           <w:numId w:val="61"/>
@@ -6295,7 +6279,7 @@
     </w:p>
     <w:p>
       <w:pPr>
-        <w:pStyle w:val="Odsekzoznamu"/>
+        <w:pStyle w:val="ListParagraph"/>
         <w:numPr>
           <w:ilvl w:val="0"/>
           <w:numId w:val="61"/>
@@ -6315,7 +6299,7 @@
     </w:p>
     <w:p>
       <w:pPr>
-        <w:pStyle w:val="Odsekzoznamu"/>
+        <w:pStyle w:val="ListParagraph"/>
         <w:numPr>
           <w:ilvl w:val="0"/>
           <w:numId w:val="61"/>
@@ -6414,7 +6398,7 @@
           <w:lang w:val="en-US"/>
         </w:rPr>
       </w:pPr>
-      <w:bookmarkStart w:id="28" w:name="_Toc30255130"/>
+      <w:bookmarkStart w:id="27" w:name="_Toc30255130"/>
       <w:proofErr w:type="spellStart"/>
       <w:r>
         <w:rPr>
@@ -6422,24 +6406,24 @@
         </w:rPr>
         <w:t>AdaGrad</w:t>
       </w:r>
+      <w:bookmarkEnd w:id="27"/>
+      <w:proofErr w:type="spellEnd"/>
+    </w:p>
+    <w:p>
+      <w:pPr>
+        <w:pStyle w:val="3Nadpis"/>
+        <w:rPr>
+          <w:lang w:val="en-US"/>
+        </w:rPr>
+      </w:pPr>
+      <w:bookmarkStart w:id="28" w:name="_Toc30255131"/>
+      <w:r>
+        <w:rPr>
+          <w:lang w:val="en-US"/>
+        </w:rPr>
+        <w:t>Sample Size and Effective Sample size</w:t>
+      </w:r>
       <w:bookmarkEnd w:id="28"/>
-      <w:proofErr w:type="spellEnd"/>
-    </w:p>
-    <w:p>
-      <w:pPr>
-        <w:pStyle w:val="3Nadpis"/>
-        <w:rPr>
-          <w:lang w:val="en-US"/>
-        </w:rPr>
-      </w:pPr>
-      <w:bookmarkStart w:id="29" w:name="_Toc30255131"/>
-      <w:r>
-        <w:rPr>
-          <w:lang w:val="en-US"/>
-        </w:rPr>
-        <w:t>Sample Size and Effective Sample size</w:t>
-      </w:r>
-      <w:bookmarkEnd w:id="29"/>
     </w:p>
     <w:p>
       <w:pPr>
@@ -6496,7 +6480,7 @@
           <w:lang w:val="en-US"/>
         </w:rPr>
       </w:pPr>
-      <w:bookmarkStart w:id="30" w:name="_Toc30255132"/>
+      <w:bookmarkStart w:id="29" w:name="_Toc30255132"/>
       <w:r>
         <w:rPr>
           <w:lang w:val="en-US"/>
@@ -6504,23 +6488,23 @@
         <w:lastRenderedPageBreak/>
         <w:t>ML Implementation and Operations</w:t>
       </w:r>
+      <w:bookmarkEnd w:id="29"/>
+    </w:p>
+    <w:p>
+      <w:pPr>
+        <w:pStyle w:val="2Nadpis"/>
+        <w:rPr>
+          <w:lang w:val="en-US"/>
+        </w:rPr>
+      </w:pPr>
+      <w:bookmarkStart w:id="30" w:name="_Toc30255133"/>
+      <w:r>
+        <w:rPr>
+          <w:lang w:val="en-US"/>
+        </w:rPr>
+        <w:t>Build ML solutions for performance, availability, scalability, resiliency, and fault tolerance</w:t>
+      </w:r>
       <w:bookmarkEnd w:id="30"/>
-    </w:p>
-    <w:p>
-      <w:pPr>
-        <w:pStyle w:val="2Nadpis"/>
-        <w:rPr>
-          <w:lang w:val="en-US"/>
-        </w:rPr>
-      </w:pPr>
-      <w:bookmarkStart w:id="31" w:name="_Toc30255133"/>
-      <w:r>
-        <w:rPr>
-          <w:lang w:val="en-US"/>
-        </w:rPr>
-        <w:t>Build ML solutions for performance, availability, scalability, resiliency, and fault tolerance</w:t>
-      </w:r>
-      <w:bookmarkEnd w:id="31"/>
     </w:p>
     <w:p>
       <w:pPr>
@@ -6577,14 +6561,14 @@
           <w:lang w:val="en-US"/>
         </w:rPr>
       </w:pPr>
-      <w:bookmarkStart w:id="32" w:name="_Toc30255134"/>
+      <w:bookmarkStart w:id="31" w:name="_Toc30255134"/>
       <w:r>
         <w:rPr>
           <w:lang w:val="en-US"/>
         </w:rPr>
         <w:t>Recommend and implement the appropriate ML services and features for a given problem</w:t>
       </w:r>
-      <w:bookmarkEnd w:id="32"/>
+      <w:bookmarkEnd w:id="31"/>
     </w:p>
     <w:p>
       <w:pPr>
@@ -6641,7 +6625,7 @@
           <w:lang w:val="en-US"/>
         </w:rPr>
       </w:pPr>
-      <w:bookmarkStart w:id="33" w:name="_Toc30255135"/>
+      <w:bookmarkStart w:id="32" w:name="_Toc30255135"/>
       <w:r>
         <w:rPr>
           <w:lang w:val="en-US"/>
@@ -6649,7 +6633,7 @@
         <w:lastRenderedPageBreak/>
         <w:t>Apply Basic AWS security practices to ML solutions</w:t>
       </w:r>
-      <w:bookmarkEnd w:id="33"/>
+      <w:bookmarkEnd w:id="32"/>
     </w:p>
     <w:p>
       <w:pPr>
@@ -6706,14 +6690,14 @@
           <w:lang w:val="en-US"/>
         </w:rPr>
       </w:pPr>
-      <w:bookmarkStart w:id="34" w:name="_Toc30255136"/>
+      <w:bookmarkStart w:id="33" w:name="_Toc30255136"/>
       <w:r>
         <w:rPr>
           <w:lang w:val="en-US"/>
         </w:rPr>
         <w:t>Deploy and operationalize ML solutions</w:t>
       </w:r>
-      <w:bookmarkEnd w:id="34"/>
+      <w:bookmarkEnd w:id="33"/>
     </w:p>
     <w:p>
       <w:pPr>
@@ -6763,9 +6747,218 @@
         </w:drawing>
       </w:r>
     </w:p>
+    <w:p>
+      <w:pPr>
+        <w:rPr>
+          <w:lang w:val="en-US"/>
+        </w:rPr>
+      </w:pPr>
+      <w:r>
+        <w:rPr>
+          <w:noProof/>
+          <w:lang w:val="en-US"/>
+        </w:rPr>
+        <w:lastRenderedPageBreak/>
+        <w:drawing>
+          <wp:inline distT="0" distB="0" distL="0" distR="0" wp14:anchorId="592B028E" wp14:editId="03276318">
+            <wp:extent cx="5579745" cy="2987675"/>
+            <wp:effectExtent l="0" t="0" r="1905" b="3175"/>
+            <wp:docPr id="35" name="Picture 35"/>
+            <wp:cNvGraphicFramePr>
+              <a:graphicFrameLocks xmlns:a="http://schemas.openxmlformats.org/drawingml/2006/main" noChangeAspect="1"/>
+            </wp:cNvGraphicFramePr>
+            <a:graphic xmlns:a="http://schemas.openxmlformats.org/drawingml/2006/main">
+              <a:graphicData uri="http://schemas.openxmlformats.org/drawingml/2006/picture">
+                <pic:pic xmlns:pic="http://schemas.openxmlformats.org/drawingml/2006/picture">
+                  <pic:nvPicPr>
+                    <pic:cNvPr id="1" name=""/>
+                    <pic:cNvPicPr/>
+                  </pic:nvPicPr>
+                  <pic:blipFill>
+                    <a:blip r:embed="rId41"/>
+                    <a:stretch>
+                      <a:fillRect/>
+                    </a:stretch>
+                  </pic:blipFill>
+                  <pic:spPr>
+                    <a:xfrm>
+                      <a:off x="0" y="0"/>
+                      <a:ext cx="5579745" cy="2987675"/>
+                    </a:xfrm>
+                    <a:prstGeom prst="rect">
+                      <a:avLst/>
+                    </a:prstGeom>
+                  </pic:spPr>
+                </pic:pic>
+              </a:graphicData>
+            </a:graphic>
+          </wp:inline>
+        </w:drawing>
+      </w:r>
+    </w:p>
+    <w:p>
+      <w:pPr>
+        <w:rPr>
+          <w:lang w:val="en-US"/>
+        </w:rPr>
+      </w:pPr>
+      <w:r>
+        <w:rPr>
+          <w:lang w:val="en-US"/>
+        </w:rPr>
+        <w:t>AB Testing</w:t>
+      </w:r>
+    </w:p>
+    <w:p>
+      <w:pPr>
+        <w:rPr>
+          <w:lang w:val="en-US"/>
+        </w:rPr>
+      </w:pPr>
+      <w:r>
+        <w:rPr>
+          <w:noProof/>
+          <w:lang w:val="en-US"/>
+        </w:rPr>
+        <w:drawing>
+          <wp:inline distT="0" distB="0" distL="0" distR="0" wp14:anchorId="28001537" wp14:editId="17074F5F">
+            <wp:extent cx="5579745" cy="3527425"/>
+            <wp:effectExtent l="0" t="0" r="1905" b="0"/>
+            <wp:docPr id="36" name="Picture 36"/>
+            <wp:cNvGraphicFramePr>
+              <a:graphicFrameLocks xmlns:a="http://schemas.openxmlformats.org/drawingml/2006/main" noChangeAspect="1"/>
+            </wp:cNvGraphicFramePr>
+            <a:graphic xmlns:a="http://schemas.openxmlformats.org/drawingml/2006/main">
+              <a:graphicData uri="http://schemas.openxmlformats.org/drawingml/2006/picture">
+                <pic:pic xmlns:pic="http://schemas.openxmlformats.org/drawingml/2006/picture">
+                  <pic:nvPicPr>
+                    <pic:cNvPr id="1" name=""/>
+                    <pic:cNvPicPr/>
+                  </pic:nvPicPr>
+                  <pic:blipFill>
+                    <a:blip r:embed="rId42"/>
+                    <a:stretch>
+                      <a:fillRect/>
+                    </a:stretch>
+                  </pic:blipFill>
+                  <pic:spPr>
+                    <a:xfrm>
+                      <a:off x="0" y="0"/>
+                      <a:ext cx="5579745" cy="3527425"/>
+                    </a:xfrm>
+                    <a:prstGeom prst="rect">
+                      <a:avLst/>
+                    </a:prstGeom>
+                  </pic:spPr>
+                </pic:pic>
+              </a:graphicData>
+            </a:graphic>
+          </wp:inline>
+        </w:drawing>
+      </w:r>
+    </w:p>
+    <w:p>
+      <w:pPr>
+        <w:rPr>
+          <w:lang w:val="en-US"/>
+        </w:rPr>
+      </w:pPr>
+      <w:r>
+        <w:rPr>
+          <w:noProof/>
+          <w:lang w:val="en-US"/>
+        </w:rPr>
+        <w:drawing>
+          <wp:inline distT="0" distB="0" distL="0" distR="0" wp14:anchorId="50B51E2F" wp14:editId="73C6A029">
+            <wp:extent cx="5579745" cy="1029970"/>
+            <wp:effectExtent l="0" t="0" r="1905" b="0"/>
+            <wp:docPr id="37" name="Picture 37"/>
+            <wp:cNvGraphicFramePr>
+              <a:graphicFrameLocks xmlns:a="http://schemas.openxmlformats.org/drawingml/2006/main" noChangeAspect="1"/>
+            </wp:cNvGraphicFramePr>
+            <a:graphic xmlns:a="http://schemas.openxmlformats.org/drawingml/2006/main">
+              <a:graphicData uri="http://schemas.openxmlformats.org/drawingml/2006/picture">
+                <pic:pic xmlns:pic="http://schemas.openxmlformats.org/drawingml/2006/picture">
+                  <pic:nvPicPr>
+                    <pic:cNvPr id="1" name=""/>
+                    <pic:cNvPicPr/>
+                  </pic:nvPicPr>
+                  <pic:blipFill>
+                    <a:blip r:embed="rId43"/>
+                    <a:stretch>
+                      <a:fillRect/>
+                    </a:stretch>
+                  </pic:blipFill>
+                  <pic:spPr>
+                    <a:xfrm>
+                      <a:off x="0" y="0"/>
+                      <a:ext cx="5579745" cy="1029970"/>
+                    </a:xfrm>
+                    <a:prstGeom prst="rect">
+                      <a:avLst/>
+                    </a:prstGeom>
+                  </pic:spPr>
+                </pic:pic>
+              </a:graphicData>
+            </a:graphic>
+          </wp:inline>
+        </w:drawing>
+      </w:r>
+    </w:p>
+    <w:p>
+      <w:pPr>
+        <w:rPr>
+          <w:lang w:val="en-US"/>
+        </w:rPr>
+      </w:pPr>
+      <w:r>
+        <w:rPr>
+          <w:noProof/>
+          <w:lang w:val="en-US"/>
+        </w:rPr>
+        <w:lastRenderedPageBreak/>
+        <w:drawing>
+          <wp:inline distT="0" distB="0" distL="0" distR="0" wp14:anchorId="6FADD2CD" wp14:editId="1AABDE17">
+            <wp:extent cx="5579745" cy="2131695"/>
+            <wp:effectExtent l="0" t="0" r="1905" b="1905"/>
+            <wp:docPr id="38" name="Picture 38"/>
+            <wp:cNvGraphicFramePr>
+              <a:graphicFrameLocks xmlns:a="http://schemas.openxmlformats.org/drawingml/2006/main" noChangeAspect="1"/>
+            </wp:cNvGraphicFramePr>
+            <a:graphic xmlns:a="http://schemas.openxmlformats.org/drawingml/2006/main">
+              <a:graphicData uri="http://schemas.openxmlformats.org/drawingml/2006/picture">
+                <pic:pic xmlns:pic="http://schemas.openxmlformats.org/drawingml/2006/picture">
+                  <pic:nvPicPr>
+                    <pic:cNvPr id="1" name=""/>
+                    <pic:cNvPicPr/>
+                  </pic:nvPicPr>
+                  <pic:blipFill>
+                    <a:blip r:embed="rId44"/>
+                    <a:stretch>
+                      <a:fillRect/>
+                    </a:stretch>
+                  </pic:blipFill>
+                  <pic:spPr>
+                    <a:xfrm>
+                      <a:off x="0" y="0"/>
+                      <a:ext cx="5579745" cy="2131695"/>
+                    </a:xfrm>
+                    <a:prstGeom prst="rect">
+                      <a:avLst/>
+                    </a:prstGeom>
+                  </pic:spPr>
+                </pic:pic>
+              </a:graphicData>
+            </a:graphic>
+          </wp:inline>
+        </w:drawing>
+      </w:r>
+      <w:bookmarkStart w:id="34" w:name="_GoBack"/>
+      <w:bookmarkEnd w:id="34"/>
+    </w:p>
     <w:sectPr>
-      <w:headerReference w:type="default" r:id="rId41"/>
-      <w:footerReference w:type="default" r:id="rId42"/>
+      <w:headerReference w:type="default" r:id="rId45"/>
+      <w:footerReference w:type="default" r:id="rId46"/>
       <w:pgSz w:w="11906" w:h="16838"/>
       <w:pgMar w:top="1418" w:right="1418" w:bottom="1418" w:left="1701" w:header="709" w:footer="709" w:gutter="0"/>
       <w:cols w:space="708"/>
@@ -6814,7 +7007,7 @@
     <w:sdtContent>
       <w:p>
         <w:pPr>
-          <w:pStyle w:val="Pta"/>
+          <w:pStyle w:val="Footer"/>
           <w:jc w:val="center"/>
         </w:pPr>
         <w:r>
@@ -6878,7 +7071,7 @@
                 </wp:anchor>
               </w:drawing>
             </mc:Choice>
-            <mc:Fallback xmlns:cx="http://schemas.microsoft.com/office/drawing/2014/chartex" xmlns:cx1="http://schemas.microsoft.com/office/drawing/2015/9/8/chartex" xmlns:cx2="http://schemas.microsoft.com/office/drawing/2015/10/21/chartex" xmlns:cx3="http://schemas.microsoft.com/office/drawing/2016/5/9/chartex" xmlns:cx4="http://schemas.microsoft.com/office/drawing/2016/5/10/chartex" xmlns:cx5="http://schemas.microsoft.com/office/drawing/2016/5/11/chartex" xmlns:cx6="http://schemas.microsoft.com/office/drawing/2016/5/12/chartex" xmlns:cx7="http://schemas.microsoft.com/office/drawing/2016/5/13/chartex" xmlns:cx8="http://schemas.microsoft.com/office/drawing/2016/5/14/chartex" xmlns:aink="http://schemas.microsoft.com/office/drawing/2016/ink" xmlns:am3d="http://schemas.microsoft.com/office/drawing/2017/model3d" xmlns:w16cid="http://schemas.microsoft.com/office/word/2016/wordml/cid" xmlns:w16se="http://schemas.microsoft.com/office/word/2015/wordml/symex">
+            <mc:Fallback xmlns:w16se="http://schemas.microsoft.com/office/word/2015/wordml/symex" xmlns:w16cid="http://schemas.microsoft.com/office/word/2016/wordml/cid" xmlns:am3d="http://schemas.microsoft.com/office/drawing/2017/model3d" xmlns:aink="http://schemas.microsoft.com/office/drawing/2016/ink" xmlns:cx8="http://schemas.microsoft.com/office/drawing/2016/5/14/chartex" xmlns:cx7="http://schemas.microsoft.com/office/drawing/2016/5/13/chartex" xmlns:cx6="http://schemas.microsoft.com/office/drawing/2016/5/12/chartex" xmlns:cx5="http://schemas.microsoft.com/office/drawing/2016/5/11/chartex" xmlns:cx4="http://schemas.microsoft.com/office/drawing/2016/5/10/chartex" xmlns:cx3="http://schemas.microsoft.com/office/drawing/2016/5/9/chartex" xmlns:cx2="http://schemas.microsoft.com/office/drawing/2015/10/21/chartex" xmlns:cx1="http://schemas.microsoft.com/office/drawing/2015/9/8/chartex" xmlns:cx="http://schemas.microsoft.com/office/drawing/2014/chartex">
               <w:pict>
                 <v:line w14:anchorId="4773489F" id="Rovná spojnica 3" o:spid="_x0000_s1026" style="position:absolute;flip:y;z-index:251661312;visibility:visible;mso-wrap-style:square;mso-width-percent:0;mso-height-percent:0;mso-wrap-distance-left:9pt;mso-wrap-distance-top:0;mso-wrap-distance-right:9pt;mso-wrap-distance-bottom:0;mso-position-horizontal:left;mso-position-horizontal-relative:margin;mso-position-vertical:absolute;mso-position-vertical-relative:page;mso-width-percent:0;mso-height-percent:0;mso-width-relative:margin;mso-height-relative:margin" from="0,785.2pt" to="441.85pt,785.2pt" o:gfxdata="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" strokecolor="black [3200]" strokeweight=".5pt">
                   <v:stroke joinstyle="miter"/>
@@ -6901,7 +7094,7 @@
           <w:rPr>
             <w:noProof/>
           </w:rPr>
-          <w:t>16</w:t>
+          <w:t>21</w:t>
         </w:r>
         <w:r>
           <w:fldChar w:fldCharType="end"/>
@@ -6941,7 +7134,7 @@
 <w:hdr xmlns:wpc="http://schemas.microsoft.com/office/word/2010/wordprocessingCanvas" xmlns:mc="http://schemas.openxmlformats.org/markup-compatibility/2006" xmlns:o="urn:schemas-microsoft-com:office:office" xmlns:r="http://schemas.openxmlformats.org/officeDocument/2006/relationships" xmlns:m="http://schemas.openxmlformats.org/officeDocument/2006/math" xmlns:v="urn:schemas-microsoft-com:vml" xmlns:wp14="http://schemas.microsoft.com/office/word/2010/wordprocessingDrawing" xmlns:wp="http://schemas.openxmlformats.org/drawingml/2006/wordprocessingDrawing" xmlns:w10="urn:schemas-microsoft-com:office:word" xmlns:w="http://schemas.openxmlformats.org/wordprocessingml/2006/main" xmlns:w14="http://schemas.microsoft.com/office/word/2010/wordml" xmlns:w15="http://schemas.microsoft.com/office/word/2012/wordml" xmlns:wpg="http://schemas.microsoft.com/office/word/2010/wordprocessingGroup" xmlns:wpi="http://schemas.microsoft.com/office/word/2010/wordprocessingInk" xmlns:wne="http://schemas.microsoft.com/office/word/2006/wordml" xmlns:wps="http://schemas.microsoft.com/office/word/2010/wordprocessingShape" mc:Ignorable="w14 w15 wp14">
   <w:p>
     <w:pPr>
-      <w:pStyle w:val="Hlavika"/>
+      <w:pStyle w:val="Header"/>
     </w:pPr>
     <w:r>
       <w:rPr>
@@ -7004,7 +7197,7 @@
             </wp:anchor>
           </w:drawing>
         </mc:Choice>
-        <mc:Fallback xmlns:cx="http://schemas.microsoft.com/office/drawing/2014/chartex" xmlns:cx1="http://schemas.microsoft.com/office/drawing/2015/9/8/chartex" xmlns:cx2="http://schemas.microsoft.com/office/drawing/2015/10/21/chartex" xmlns:cx3="http://schemas.microsoft.com/office/drawing/2016/5/9/chartex" xmlns:cx4="http://schemas.microsoft.com/office/drawing/2016/5/10/chartex" xmlns:cx5="http://schemas.microsoft.com/office/drawing/2016/5/11/chartex" xmlns:cx6="http://schemas.microsoft.com/office/drawing/2016/5/12/chartex" xmlns:cx7="http://schemas.microsoft.com/office/drawing/2016/5/13/chartex" xmlns:cx8="http://schemas.microsoft.com/office/drawing/2016/5/14/chartex" xmlns:aink="http://schemas.microsoft.com/office/drawing/2016/ink" xmlns:am3d="http://schemas.microsoft.com/office/drawing/2017/model3d" xmlns:w16cid="http://schemas.microsoft.com/office/word/2016/wordml/cid" xmlns:w16se="http://schemas.microsoft.com/office/word/2015/wordml/symex">
+        <mc:Fallback xmlns:w16se="http://schemas.microsoft.com/office/word/2015/wordml/symex" xmlns:w16cid="http://schemas.microsoft.com/office/word/2016/wordml/cid" xmlns:am3d="http://schemas.microsoft.com/office/drawing/2017/model3d" xmlns:aink="http://schemas.microsoft.com/office/drawing/2016/ink" xmlns:cx8="http://schemas.microsoft.com/office/drawing/2016/5/14/chartex" xmlns:cx7="http://schemas.microsoft.com/office/drawing/2016/5/13/chartex" xmlns:cx6="http://schemas.microsoft.com/office/drawing/2016/5/12/chartex" xmlns:cx5="http://schemas.microsoft.com/office/drawing/2016/5/11/chartex" xmlns:cx4="http://schemas.microsoft.com/office/drawing/2016/5/10/chartex" xmlns:cx3="http://schemas.microsoft.com/office/drawing/2016/5/9/chartex" xmlns:cx2="http://schemas.microsoft.com/office/drawing/2015/10/21/chartex" xmlns:cx1="http://schemas.microsoft.com/office/drawing/2015/9/8/chartex" xmlns:cx="http://schemas.microsoft.com/office/drawing/2014/chartex">
           <w:pict>
             <v:line w14:anchorId="6C26ECBC" id="Rovná spojnica 2" o:spid="_x0000_s1026" style="position:absolute;flip:y;z-index:251659264;visibility:visible;mso-wrap-style:square;mso-width-percent:0;mso-height-percent:0;mso-wrap-distance-left:9pt;mso-wrap-distance-top:0;mso-wrap-distance-right:9pt;mso-wrap-distance-bottom:0;mso-position-horizontal:absolute;mso-position-horizontal-relative:margin;mso-position-vertical:absolute;mso-position-vertical-relative:page;mso-width-percent:0;mso-height-percent:0;mso-width-relative:margin;mso-height-relative:margin" from="0,51.45pt" to="441.85pt,51.45pt" o:gfxdata="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" strokecolor="black [3200]" strokeweight=".5pt">
               <v:stroke joinstyle="miter"/>
@@ -13827,7 +14020,7 @@
     <w:lsdException w:name="List Table 6 Colorful Accent 6" w:uiPriority="51"/>
     <w:lsdException w:name="List Table 7 Colorful Accent 6" w:uiPriority="52"/>
   </w:latentStyles>
-  <w:style w:type="paragraph" w:default="1" w:styleId="Normlny">
+  <w:style w:type="paragraph" w:default="1" w:styleId="Normal">
     <w:name w:val="Normal"/>
     <w:qFormat/>
     <w:rsid w:val="0077530D"/>
@@ -13835,11 +14028,11 @@
       <w:spacing w:line="360" w:lineRule="auto"/>
     </w:pPr>
   </w:style>
-  <w:style w:type="paragraph" w:styleId="Nadpis1">
+  <w:style w:type="paragraph" w:styleId="Heading1">
     <w:name w:val="heading 1"/>
-    <w:basedOn w:val="Normlny"/>
-    <w:next w:val="Normlny"/>
-    <w:link w:val="Nadpis1Char"/>
+    <w:basedOn w:val="Normal"/>
+    <w:next w:val="Normal"/>
+    <w:link w:val="Heading1Char"/>
     <w:uiPriority w:val="9"/>
     <w:qFormat/>
     <w:rsid w:val="008F1ED2"/>
@@ -13856,11 +14049,11 @@
       <w:szCs w:val="32"/>
     </w:rPr>
   </w:style>
-  <w:style w:type="paragraph" w:styleId="Nadpis2">
+  <w:style w:type="paragraph" w:styleId="Heading2">
     <w:name w:val="heading 2"/>
-    <w:basedOn w:val="Normlny"/>
-    <w:next w:val="Normlny"/>
-    <w:link w:val="Nadpis2Char"/>
+    <w:basedOn w:val="Normal"/>
+    <w:next w:val="Normal"/>
+    <w:link w:val="Heading2Char"/>
     <w:uiPriority w:val="9"/>
     <w:unhideWhenUsed/>
     <w:rsid w:val="008F1ED2"/>
@@ -13877,11 +14070,11 @@
       <w:szCs w:val="26"/>
     </w:rPr>
   </w:style>
-  <w:style w:type="paragraph" w:styleId="Nadpis3">
+  <w:style w:type="paragraph" w:styleId="Heading3">
     <w:name w:val="heading 3"/>
-    <w:basedOn w:val="Normlny"/>
-    <w:next w:val="Normlny"/>
-    <w:link w:val="Nadpis3Char"/>
+    <w:basedOn w:val="Normal"/>
+    <w:next w:val="Normal"/>
+    <w:link w:val="Heading3Char"/>
     <w:uiPriority w:val="9"/>
     <w:unhideWhenUsed/>
     <w:rsid w:val="004E7B04"/>
@@ -13898,11 +14091,11 @@
       <w:szCs w:val="24"/>
     </w:rPr>
   </w:style>
-  <w:style w:type="paragraph" w:styleId="Nadpis4">
+  <w:style w:type="paragraph" w:styleId="Heading4">
     <w:name w:val="heading 4"/>
-    <w:basedOn w:val="Normlny"/>
-    <w:next w:val="Normlny"/>
-    <w:link w:val="Nadpis4Char"/>
+    <w:basedOn w:val="Normal"/>
+    <w:next w:val="Normal"/>
+    <w:link w:val="Heading4Char"/>
     <w:uiPriority w:val="9"/>
     <w:unhideWhenUsed/>
     <w:qFormat/>
@@ -13920,13 +14113,13 @@
       <w:color w:val="2E74B5" w:themeColor="accent1" w:themeShade="BF"/>
     </w:rPr>
   </w:style>
-  <w:style w:type="character" w:default="1" w:styleId="Predvolenpsmoodseku">
+  <w:style w:type="character" w:default="1" w:styleId="DefaultParagraphFont">
     <w:name w:val="Default Paragraph Font"/>
     <w:uiPriority w:val="1"/>
     <w:semiHidden/>
     <w:unhideWhenUsed/>
   </w:style>
-  <w:style w:type="table" w:default="1" w:styleId="Normlnatabuka">
+  <w:style w:type="table" w:default="1" w:styleId="TableNormal">
     <w:name w:val="Normal Table"/>
     <w:uiPriority w:val="99"/>
     <w:semiHidden/>
@@ -13941,16 +14134,16 @@
       </w:tblCellMar>
     </w:tblPr>
   </w:style>
-  <w:style w:type="numbering" w:default="1" w:styleId="Bezzoznamu">
+  <w:style w:type="numbering" w:default="1" w:styleId="NoList">
     <w:name w:val="No List"/>
     <w:uiPriority w:val="99"/>
     <w:semiHidden/>
     <w:unhideWhenUsed/>
   </w:style>
-  <w:style w:type="character" w:customStyle="1" w:styleId="Nadpis1Char">
-    <w:name w:val="Nadpis 1 Char"/>
-    <w:basedOn w:val="Predvolenpsmoodseku"/>
-    <w:link w:val="Nadpis1"/>
+  <w:style w:type="character" w:customStyle="1" w:styleId="Heading1Char">
+    <w:name w:val="Heading 1 Char"/>
+    <w:basedOn w:val="DefaultParagraphFont"/>
+    <w:link w:val="Heading1"/>
     <w:uiPriority w:val="9"/>
     <w:rsid w:val="008F1ED2"/>
     <w:rPr>
@@ -13960,10 +14153,10 @@
       <w:szCs w:val="32"/>
     </w:rPr>
   </w:style>
-  <w:style w:type="character" w:customStyle="1" w:styleId="Nadpis2Char">
-    <w:name w:val="Nadpis 2 Char"/>
-    <w:basedOn w:val="Predvolenpsmoodseku"/>
-    <w:link w:val="Nadpis2"/>
+  <w:style w:type="character" w:customStyle="1" w:styleId="Heading2Char">
+    <w:name w:val="Heading 2 Char"/>
+    <w:basedOn w:val="DefaultParagraphFont"/>
+    <w:link w:val="Heading2"/>
     <w:uiPriority w:val="9"/>
     <w:rsid w:val="008F1ED2"/>
     <w:rPr>
@@ -13973,9 +14166,9 @@
       <w:szCs w:val="26"/>
     </w:rPr>
   </w:style>
-  <w:style w:type="paragraph" w:styleId="Odsekzoznamu">
+  <w:style w:type="paragraph" w:styleId="ListParagraph">
     <w:name w:val="List Paragraph"/>
-    <w:basedOn w:val="Normlny"/>
+    <w:basedOn w:val="Normal"/>
     <w:uiPriority w:val="34"/>
     <w:qFormat/>
     <w:rsid w:val="004E7B04"/>
@@ -13986,8 +14179,8 @@
   </w:style>
   <w:style w:type="paragraph" w:customStyle="1" w:styleId="2Nadpis">
     <w:name w:val="2. Nadpis"/>
-    <w:basedOn w:val="Nadpis2"/>
-    <w:next w:val="Normlny"/>
+    <w:basedOn w:val="Heading2"/>
+    <w:next w:val="Normal"/>
     <w:link w:val="2NadpisChar"/>
     <w:qFormat/>
     <w:rsid w:val="004E7B04"/>
@@ -14000,8 +14193,8 @@
   </w:style>
   <w:style w:type="paragraph" w:customStyle="1" w:styleId="1Nadpis">
     <w:name w:val="1. Nadpis"/>
-    <w:basedOn w:val="Nadpis1"/>
-    <w:next w:val="Normlny"/>
+    <w:basedOn w:val="Heading1"/>
+    <w:next w:val="Normal"/>
     <w:link w:val="1NadpisChar"/>
     <w:qFormat/>
     <w:rsid w:val="00281A87"/>
@@ -14014,7 +14207,7 @@
   </w:style>
   <w:style w:type="character" w:customStyle="1" w:styleId="2NadpisChar">
     <w:name w:val="2. Nadpis Char"/>
-    <w:basedOn w:val="Nadpis2Char"/>
+    <w:basedOn w:val="Heading2Char"/>
     <w:link w:val="2Nadpis"/>
     <w:rsid w:val="004E7B04"/>
     <w:rPr>
@@ -14024,10 +14217,10 @@
       <w:szCs w:val="26"/>
     </w:rPr>
   </w:style>
-  <w:style w:type="character" w:customStyle="1" w:styleId="Nadpis3Char">
-    <w:name w:val="Nadpis 3 Char"/>
-    <w:basedOn w:val="Predvolenpsmoodseku"/>
-    <w:link w:val="Nadpis3"/>
+  <w:style w:type="character" w:customStyle="1" w:styleId="Heading3Char">
+    <w:name w:val="Heading 3 Char"/>
+    <w:basedOn w:val="DefaultParagraphFont"/>
+    <w:link w:val="Heading3"/>
     <w:uiPriority w:val="9"/>
     <w:rsid w:val="004E7B04"/>
     <w:rPr>
@@ -14039,7 +14232,7 @@
   </w:style>
   <w:style w:type="character" w:customStyle="1" w:styleId="1NadpisChar">
     <w:name w:val="1. Nadpis Char"/>
-    <w:basedOn w:val="Nadpis1Char"/>
+    <w:basedOn w:val="Heading1Char"/>
     <w:link w:val="1Nadpis"/>
     <w:rsid w:val="00281A87"/>
     <w:rPr>
@@ -14051,8 +14244,8 @@
   </w:style>
   <w:style w:type="paragraph" w:customStyle="1" w:styleId="3Nadpis">
     <w:name w:val="3. Nadpis"/>
-    <w:basedOn w:val="Nadpis3"/>
-    <w:next w:val="Normlny"/>
+    <w:basedOn w:val="Heading3"/>
+    <w:next w:val="Normal"/>
     <w:link w:val="3NadpisChar"/>
     <w:qFormat/>
     <w:rsid w:val="004E7B04"/>
@@ -14067,10 +14260,10 @@
       <w:color w:val="auto"/>
     </w:rPr>
   </w:style>
-  <w:style w:type="character" w:customStyle="1" w:styleId="Nadpis4Char">
-    <w:name w:val="Nadpis 4 Char"/>
-    <w:basedOn w:val="Predvolenpsmoodseku"/>
-    <w:link w:val="Nadpis4"/>
+  <w:style w:type="character" w:customStyle="1" w:styleId="Heading4Char">
+    <w:name w:val="Heading 4 Char"/>
+    <w:basedOn w:val="DefaultParagraphFont"/>
+    <w:link w:val="Heading4"/>
     <w:uiPriority w:val="9"/>
     <w:rsid w:val="004E7B04"/>
     <w:rPr>
@@ -14082,7 +14275,7 @@
   </w:style>
   <w:style w:type="character" w:customStyle="1" w:styleId="3NadpisChar">
     <w:name w:val="3. Nadpis Char"/>
-    <w:basedOn w:val="Nadpis3Char"/>
+    <w:basedOn w:val="Heading3Char"/>
     <w:link w:val="3Nadpis"/>
     <w:rsid w:val="004E7B04"/>
     <w:rPr>
@@ -14095,8 +14288,8 @@
   </w:style>
   <w:style w:type="paragraph" w:customStyle="1" w:styleId="4Nadpis">
     <w:name w:val="4. Nadpis"/>
-    <w:basedOn w:val="Nadpis4"/>
-    <w:next w:val="Normlny"/>
+    <w:basedOn w:val="Heading4"/>
+    <w:next w:val="Normal"/>
     <w:link w:val="4NadpisChar"/>
     <w:qFormat/>
     <w:rsid w:val="0077530D"/>
@@ -14112,9 +14305,9 @@
       <w:color w:val="auto"/>
     </w:rPr>
   </w:style>
-  <w:style w:type="table" w:styleId="Mriekatabuky">
+  <w:style w:type="table" w:styleId="TableGrid">
     <w:name w:val="Table Grid"/>
-    <w:basedOn w:val="Normlnatabuka"/>
+    <w:basedOn w:val="TableNormal"/>
     <w:uiPriority w:val="39"/>
     <w:rsid w:val="00B102B8"/>
     <w:pPr>
@@ -14140,7 +14333,7 @@
   </w:style>
   <w:style w:type="character" w:customStyle="1" w:styleId="4NadpisChar">
     <w:name w:val="4. Nadpis Char"/>
-    <w:basedOn w:val="Nadpis4Char"/>
+    <w:basedOn w:val="Heading4Char"/>
     <w:link w:val="4Nadpis"/>
     <w:rsid w:val="0077530D"/>
     <w:rPr>
@@ -14151,10 +14344,10 @@
       <w:color w:val="2E74B5" w:themeColor="accent1" w:themeShade="BF"/>
     </w:rPr>
   </w:style>
-  <w:style w:type="paragraph" w:styleId="Textbubliny">
+  <w:style w:type="paragraph" w:styleId="BalloonText">
     <w:name w:val="Balloon Text"/>
-    <w:basedOn w:val="Normlny"/>
-    <w:link w:val="TextbublinyChar"/>
+    <w:basedOn w:val="Normal"/>
+    <w:link w:val="BalloonTextChar"/>
     <w:uiPriority w:val="99"/>
     <w:semiHidden/>
     <w:unhideWhenUsed/>
@@ -14168,10 +14361,10 @@
       <w:szCs w:val="18"/>
     </w:rPr>
   </w:style>
-  <w:style w:type="character" w:customStyle="1" w:styleId="TextbublinyChar">
-    <w:name w:val="Text bubliny Char"/>
-    <w:basedOn w:val="Predvolenpsmoodseku"/>
-    <w:link w:val="Textbubliny"/>
+  <w:style w:type="character" w:customStyle="1" w:styleId="BalloonTextChar">
+    <w:name w:val="Balloon Text Char"/>
+    <w:basedOn w:val="DefaultParagraphFont"/>
+    <w:link w:val="BalloonText"/>
     <w:uiPriority w:val="99"/>
     <w:semiHidden/>
     <w:rsid w:val="00A3061D"/>
@@ -14181,10 +14374,10 @@
       <w:szCs w:val="18"/>
     </w:rPr>
   </w:style>
-  <w:style w:type="paragraph" w:styleId="Hlavikaobsahu">
+  <w:style w:type="paragraph" w:styleId="TOCHeading">
     <w:name w:val="TOC Heading"/>
-    <w:basedOn w:val="Nadpis1"/>
-    <w:next w:val="Normlny"/>
+    <w:basedOn w:val="Heading1"/>
+    <w:next w:val="Normal"/>
     <w:uiPriority w:val="39"/>
     <w:unhideWhenUsed/>
     <w:qFormat/>
@@ -14199,10 +14392,10 @@
       <w:lang w:eastAsia="sk-SK"/>
     </w:rPr>
   </w:style>
-  <w:style w:type="paragraph" w:styleId="Obsah1">
+  <w:style w:type="paragraph" w:styleId="TOC1">
     <w:name w:val="toc 1"/>
-    <w:basedOn w:val="Normlny"/>
-    <w:next w:val="Normlny"/>
+    <w:basedOn w:val="Normal"/>
+    <w:next w:val="Normal"/>
     <w:autoRedefine/>
     <w:uiPriority w:val="39"/>
     <w:unhideWhenUsed/>
@@ -14215,10 +14408,10 @@
       <w:spacing w:after="100"/>
     </w:pPr>
   </w:style>
-  <w:style w:type="paragraph" w:styleId="Obsah2">
+  <w:style w:type="paragraph" w:styleId="TOC2">
     <w:name w:val="toc 2"/>
-    <w:basedOn w:val="Normlny"/>
-    <w:next w:val="Normlny"/>
+    <w:basedOn w:val="Normal"/>
+    <w:next w:val="Normal"/>
     <w:autoRedefine/>
     <w:uiPriority w:val="39"/>
     <w:unhideWhenUsed/>
@@ -14228,10 +14421,10 @@
       <w:ind w:left="220"/>
     </w:pPr>
   </w:style>
-  <w:style w:type="paragraph" w:styleId="Obsah3">
+  <w:style w:type="paragraph" w:styleId="TOC3">
     <w:name w:val="toc 3"/>
-    <w:basedOn w:val="Normlny"/>
-    <w:next w:val="Normlny"/>
+    <w:basedOn w:val="Normal"/>
+    <w:next w:val="Normal"/>
     <w:autoRedefine/>
     <w:uiPriority w:val="39"/>
     <w:unhideWhenUsed/>
@@ -14241,9 +14434,9 @@
       <w:ind w:left="440"/>
     </w:pPr>
   </w:style>
-  <w:style w:type="character" w:styleId="Hypertextovprepojenie">
+  <w:style w:type="character" w:styleId="Hyperlink">
     <w:name w:val="Hyperlink"/>
-    <w:basedOn w:val="Predvolenpsmoodseku"/>
+    <w:basedOn w:val="DefaultParagraphFont"/>
     <w:uiPriority w:val="99"/>
     <w:unhideWhenUsed/>
     <w:rsid w:val="00DB0F9F"/>
@@ -14252,10 +14445,10 @@
       <w:u w:val="single"/>
     </w:rPr>
   </w:style>
-  <w:style w:type="paragraph" w:styleId="Hlavika">
+  <w:style w:type="paragraph" w:styleId="Header">
     <w:name w:val="header"/>
-    <w:basedOn w:val="Normlny"/>
-    <w:link w:val="HlavikaChar"/>
+    <w:basedOn w:val="Normal"/>
+    <w:link w:val="HeaderChar"/>
     <w:uiPriority w:val="99"/>
     <w:unhideWhenUsed/>
     <w:rsid w:val="00DB0F9F"/>
@@ -14267,17 +14460,17 @@
       <w:spacing w:after="0" w:line="240" w:lineRule="auto"/>
     </w:pPr>
   </w:style>
-  <w:style w:type="character" w:customStyle="1" w:styleId="HlavikaChar">
-    <w:name w:val="Hlavička Char"/>
-    <w:basedOn w:val="Predvolenpsmoodseku"/>
-    <w:link w:val="Hlavika"/>
+  <w:style w:type="character" w:customStyle="1" w:styleId="HeaderChar">
+    <w:name w:val="Header Char"/>
+    <w:basedOn w:val="DefaultParagraphFont"/>
+    <w:link w:val="Header"/>
     <w:uiPriority w:val="99"/>
     <w:rsid w:val="00DB0F9F"/>
   </w:style>
-  <w:style w:type="paragraph" w:styleId="Pta">
+  <w:style w:type="paragraph" w:styleId="Footer">
     <w:name w:val="footer"/>
-    <w:basedOn w:val="Normlny"/>
-    <w:link w:val="PtaChar"/>
+    <w:basedOn w:val="Normal"/>
+    <w:link w:val="FooterChar"/>
     <w:uiPriority w:val="99"/>
     <w:unhideWhenUsed/>
     <w:rsid w:val="00DB0F9F"/>
@@ -14289,17 +14482,17 @@
       <w:spacing w:after="0" w:line="240" w:lineRule="auto"/>
     </w:pPr>
   </w:style>
-  <w:style w:type="character" w:customStyle="1" w:styleId="PtaChar">
-    <w:name w:val="Päta Char"/>
-    <w:basedOn w:val="Predvolenpsmoodseku"/>
-    <w:link w:val="Pta"/>
+  <w:style w:type="character" w:customStyle="1" w:styleId="FooterChar">
+    <w:name w:val="Footer Char"/>
+    <w:basedOn w:val="DefaultParagraphFont"/>
+    <w:link w:val="Footer"/>
     <w:uiPriority w:val="99"/>
     <w:rsid w:val="00DB0F9F"/>
   </w:style>
-  <w:style w:type="paragraph" w:styleId="Popis">
+  <w:style w:type="paragraph" w:styleId="Caption">
     <w:name w:val="caption"/>
-    <w:basedOn w:val="Normlny"/>
-    <w:next w:val="Normlny"/>
+    <w:basedOn w:val="Normal"/>
+    <w:next w:val="Normal"/>
     <w:uiPriority w:val="35"/>
     <w:unhideWhenUsed/>
     <w:qFormat/>
@@ -14313,10 +14506,10 @@
       <w:szCs w:val="18"/>
     </w:rPr>
   </w:style>
-  <w:style w:type="paragraph" w:styleId="Zoznamobrzkov">
+  <w:style w:type="paragraph" w:styleId="TableofFigures">
     <w:name w:val="table of figures"/>
-    <w:basedOn w:val="Normlny"/>
-    <w:next w:val="Normlny"/>
+    <w:basedOn w:val="Normal"/>
+    <w:next w:val="Normal"/>
     <w:uiPriority w:val="99"/>
     <w:unhideWhenUsed/>
     <w:rsid w:val="001F79A8"/>
@@ -14326,20 +14519,20 @@
   </w:style>
   <w:style w:type="character" w:customStyle="1" w:styleId="st">
     <w:name w:val="st"/>
-    <w:basedOn w:val="Predvolenpsmoodseku"/>
+    <w:basedOn w:val="DefaultParagraphFont"/>
     <w:rsid w:val="000345FC"/>
   </w:style>
-  <w:style w:type="paragraph" w:styleId="Bibliografia">
+  <w:style w:type="paragraph" w:styleId="Bibliography">
     <w:name w:val="Bibliography"/>
-    <w:basedOn w:val="Normlny"/>
-    <w:next w:val="Normlny"/>
+    <w:basedOn w:val="Normal"/>
+    <w:next w:val="Normal"/>
     <w:uiPriority w:val="37"/>
     <w:unhideWhenUsed/>
     <w:rsid w:val="0030444E"/>
   </w:style>
   <w:style w:type="paragraph" w:customStyle="1" w:styleId="ZoznamLiteratury">
     <w:name w:val="Zoznam Literatury"/>
-    <w:basedOn w:val="Normlny"/>
+    <w:basedOn w:val="Normal"/>
     <w:rsid w:val="00941801"/>
     <w:pPr>
       <w:numPr>
@@ -14354,9 +14547,9 @@
       <w:szCs w:val="20"/>
     </w:rPr>
   </w:style>
-  <w:style w:type="paragraph" w:styleId="Normlnywebov">
+  <w:style w:type="paragraph" w:styleId="NormalWeb">
     <w:name w:val="Normal (Web)"/>
-    <w:basedOn w:val="Normlny"/>
+    <w:basedOn w:val="Normal"/>
     <w:uiPriority w:val="99"/>
     <w:semiHidden/>
     <w:unhideWhenUsed/>
@@ -14371,9 +14564,9 @@
       <w:lang w:eastAsia="sk-SK"/>
     </w:rPr>
   </w:style>
-  <w:style w:type="character" w:styleId="Odkaznakomentr">
+  <w:style w:type="character" w:styleId="CommentReference">
     <w:name w:val="annotation reference"/>
-    <w:basedOn w:val="Predvolenpsmoodseku"/>
+    <w:basedOn w:val="DefaultParagraphFont"/>
     <w:semiHidden/>
     <w:unhideWhenUsed/>
     <w:rsid w:val="005D28F2"/>
@@ -14382,10 +14575,10 @@
       <w:szCs w:val="16"/>
     </w:rPr>
   </w:style>
-  <w:style w:type="paragraph" w:styleId="Textkomentra">
+  <w:style w:type="paragraph" w:styleId="CommentText">
     <w:name w:val="annotation text"/>
-    <w:basedOn w:val="Normlny"/>
-    <w:link w:val="TextkomentraChar"/>
+    <w:basedOn w:val="Normal"/>
+    <w:link w:val="CommentTextChar"/>
     <w:semiHidden/>
     <w:unhideWhenUsed/>
     <w:rsid w:val="005D28F2"/>
@@ -14397,10 +14590,10 @@
       <w:szCs w:val="20"/>
     </w:rPr>
   </w:style>
-  <w:style w:type="character" w:customStyle="1" w:styleId="TextkomentraChar">
-    <w:name w:val="Text komentára Char"/>
-    <w:basedOn w:val="Predvolenpsmoodseku"/>
-    <w:link w:val="Textkomentra"/>
+  <w:style w:type="character" w:customStyle="1" w:styleId="CommentTextChar">
+    <w:name w:val="Comment Text Char"/>
+    <w:basedOn w:val="DefaultParagraphFont"/>
+    <w:link w:val="CommentText"/>
     <w:uiPriority w:val="99"/>
     <w:semiHidden/>
     <w:rsid w:val="005D28F2"/>
@@ -14409,11 +14602,11 @@
       <w:szCs w:val="20"/>
     </w:rPr>
   </w:style>
-  <w:style w:type="paragraph" w:styleId="Predmetkomentra">
+  <w:style w:type="paragraph" w:styleId="CommentSubject">
     <w:name w:val="annotation subject"/>
-    <w:basedOn w:val="Textkomentra"/>
-    <w:next w:val="Textkomentra"/>
-    <w:link w:val="PredmetkomentraChar"/>
+    <w:basedOn w:val="CommentText"/>
+    <w:next w:val="CommentText"/>
+    <w:link w:val="CommentSubjectChar"/>
     <w:uiPriority w:val="99"/>
     <w:semiHidden/>
     <w:unhideWhenUsed/>
@@ -14423,10 +14616,10 @@
       <w:bCs/>
     </w:rPr>
   </w:style>
-  <w:style w:type="character" w:customStyle="1" w:styleId="PredmetkomentraChar">
-    <w:name w:val="Predmet komentára Char"/>
-    <w:basedOn w:val="TextkomentraChar"/>
-    <w:link w:val="Predmetkomentra"/>
+  <w:style w:type="character" w:customStyle="1" w:styleId="CommentSubjectChar">
+    <w:name w:val="Comment Subject Char"/>
+    <w:basedOn w:val="CommentTextChar"/>
+    <w:link w:val="CommentSubject"/>
     <w:uiPriority w:val="99"/>
     <w:semiHidden/>
     <w:rsid w:val="005D28F2"/>
@@ -14437,9 +14630,9 @@
       <w:szCs w:val="20"/>
     </w:rPr>
   </w:style>
-  <w:style w:type="character" w:styleId="Zvraznenie">
+  <w:style w:type="character" w:styleId="Emphasis">
     <w:name w:val="Emphasis"/>
-    <w:basedOn w:val="Predvolenpsmoodseku"/>
+    <w:basedOn w:val="DefaultParagraphFont"/>
     <w:uiPriority w:val="20"/>
     <w:qFormat/>
     <w:rsid w:val="007F1DA3"/>
@@ -14448,9 +14641,9 @@
       <w:iCs/>
     </w:rPr>
   </w:style>
-  <w:style w:type="character" w:styleId="PouitHypertextovPrepojenie">
+  <w:style w:type="character" w:styleId="FollowedHyperlink">
     <w:name w:val="FollowedHyperlink"/>
-    <w:basedOn w:val="Predvolenpsmoodseku"/>
+    <w:basedOn w:val="DefaultParagraphFont"/>
     <w:uiPriority w:val="99"/>
     <w:semiHidden/>
     <w:unhideWhenUsed/>
@@ -14460,10 +14653,10 @@
       <w:u w:val="single"/>
     </w:rPr>
   </w:style>
-  <w:style w:type="paragraph" w:styleId="PredformtovanHTML">
+  <w:style w:type="paragraph" w:styleId="HTMLPreformatted">
     <w:name w:val="HTML Preformatted"/>
-    <w:basedOn w:val="Normlny"/>
-    <w:link w:val="PredformtovanHTMLChar"/>
+    <w:basedOn w:val="Normal"/>
+    <w:link w:val="HTMLPreformattedChar"/>
     <w:uiPriority w:val="99"/>
     <w:semiHidden/>
     <w:unhideWhenUsed/>
@@ -14496,10 +14689,10 @@
       <w:lang w:val="en-US"/>
     </w:rPr>
   </w:style>
-  <w:style w:type="character" w:customStyle="1" w:styleId="PredformtovanHTMLChar">
-    <w:name w:val="Predformátované HTML Char"/>
-    <w:basedOn w:val="Predvolenpsmoodseku"/>
-    <w:link w:val="PredformtovanHTML"/>
+  <w:style w:type="character" w:customStyle="1" w:styleId="HTMLPreformattedChar">
+    <w:name w:val="HTML Preformatted Char"/>
+    <w:basedOn w:val="DefaultParagraphFont"/>
+    <w:link w:val="HTMLPreformatted"/>
     <w:uiPriority w:val="99"/>
     <w:semiHidden/>
     <w:rsid w:val="009D01DD"/>
@@ -14896,7 +15089,7 @@
 </file>
 
 <file path=customXml/itemProps1.xml><?xml version="1.0" encoding="utf-8"?>
-<ds:datastoreItem xmlns:ds="http://schemas.openxmlformats.org/officeDocument/2006/customXml" ds:itemID="{4A75FA26-51E9-4E95-92BB-00936BEEE1BC}">
+<ds:datastoreItem xmlns:ds="http://schemas.openxmlformats.org/officeDocument/2006/customXml" ds:itemID="{11CE2B7D-8EA9-466A-809A-EF0EA74C4BAE}">
   <ds:schemaRefs>
     <ds:schemaRef ds:uri="http://schemas.openxmlformats.org/officeDocument/2006/bibliography"/>
   </ds:schemaRefs>

</xml_diff>